<commit_message>
modification du document de presentation
</commit_message>
<xml_diff>
--- a/Document de presentation.docx
+++ b/Document de presentation.docx
@@ -19,8 +19,16 @@
       </w:r>
     </w:p>
     <w:p>
+      <w:pPr>
+        <w:tabs>
+          <w:tab w:val="left" w:pos="6105"/>
+        </w:tabs>
+      </w:pPr>
       <w:r>
         <w:t>Le projet réalisé sera un jeu de rôle (RPG) en 3D.</w:t>
+      </w:r>
+      <w:r>
+        <w:t xml:space="preserve"> L’objectif recherché en entamant le développement de ce dernier est de m’entraîner à utiliser les principes de polymorphisme et d’encapsulation des données dans un cadre de programmation des plus concrets possibles.</w:t>
       </w:r>
     </w:p>
     <w:p>
@@ -33,7 +41,31 @@
     </w:p>
     <w:p>
       <w:r>
-        <w:t>Le dit jeu de rôle aura un thème bien précis; le joueur incarnera un colon Français arrivant en Nouvelle-France, et devra échanger divers objets avec les membres des différentes tribus autochtones pour obtenir des nouveaux items, gagner de l’expérience afin d’augmenter son niveau, ou encore régénérer ses points de vie (HP).</w:t>
+        <w:t>Le dit jeu de rôle aura un thème bien précis; le joueur incarnera un colon Français arrivant en Nouvelle-France, et devra échanger divers objets avec les membres des différentes tribus autochtones pour obtenir des nouveaux ite</w:t>
+      </w:r>
+      <w:r>
+        <w:t>ms, afin d’être mieux équipé pour affronter les prédateurs fauniques ainsi que les tribus locales hostiles; ceci sera nécessaire afin de gagner de l’expérience et enfin d’</w:t>
+      </w:r>
+      <w:r>
+        <w:t>augmenter son niveau</w:t>
+      </w:r>
+      <w:r>
+        <w:t xml:space="preserve">. </w:t>
+      </w:r>
+      <w:bookmarkStart w:id="0" w:name="_GoBack"/>
+      <w:bookmarkEnd w:id="0"/>
+    </w:p>
+    <w:p>
+      <w:proofErr w:type="gramStart"/>
+      <w:r>
+        <w:t>u</w:t>
+      </w:r>
+      <w:proofErr w:type="gramEnd"/>
+      <w:r>
+        <w:t xml:space="preserve"> encore régénérer ses points de vie (HP).</w:t>
+      </w:r>
+      <w:r>
+        <w:t xml:space="preserve"> </w:t>
       </w:r>
     </w:p>
     <w:p>
@@ -56,8 +88,6 @@
       <w:r>
         <w:t>[…]</w:t>
       </w:r>
-      <w:bookmarkStart w:id="0" w:name="_GoBack"/>
-      <w:bookmarkEnd w:id="0"/>
     </w:p>
     <w:p>
       <w:pPr>

</xml_diff>

<commit_message>
avancements dans le document de presentation et dans le UML
</commit_message>
<xml_diff>
--- a/Document de presentation.docx
+++ b/Document de presentation.docx
@@ -19,11 +19,6 @@
       </w:r>
     </w:p>
     <w:p>
-      <w:pPr>
-        <w:tabs>
-          <w:tab w:val="left" w:pos="6105"/>
-        </w:tabs>
-      </w:pPr>
       <w:r>
         <w:t>Le projet réalisé sera un jeu de rôle (RPG) en 3D.</w:t>
       </w:r>
@@ -54,16 +49,215 @@
       </w:r>
     </w:p>
     <w:p>
-      <w:proofErr w:type="gramStart"/>
+      <w:pPr>
+        <w:pStyle w:val="Titre3"/>
+      </w:pPr>
+      <w:r>
+        <w:t>L’environnement</w:t>
+      </w:r>
+    </w:p>
+    <w:p>
+      <w:r>
+        <w:t>L’environnement dans lequel évoluera le joueur en sera un propre à notre bien aimé pays; celui de</w:t>
+      </w:r>
+      <w:r>
+        <w:t>s</w:t>
+      </w:r>
+      <w:r>
+        <w:t xml:space="preserve"> </w:t>
+      </w:r>
+      <w:r>
+        <w:t xml:space="preserve">forêts hivernales parsemées de petits villages autochtones nomades. C’est dans cet environnement que le joueur </w:t>
+      </w:r>
+      <w:r>
+        <w:t>découvrira</w:t>
+      </w:r>
+      <w:r>
+        <w:t xml:space="preserve"> les possibilités que peut lui offrir la faune et la flore du nouveau monde.</w:t>
+      </w:r>
+    </w:p>
+    <w:p>
+      <w:pPr>
+        <w:pStyle w:val="Titre3"/>
+      </w:pPr>
+      <w:r>
+        <w:t>Les personnages</w:t>
+      </w:r>
+    </w:p>
+    <w:p>
+      <w:pPr>
+        <w:pStyle w:val="Titre4"/>
+      </w:pPr>
+      <w:r>
+        <w:t xml:space="preserve">Le </w:t>
+      </w:r>
+      <w:r>
+        <w:t>joueur</w:t>
+      </w:r>
+    </w:p>
+    <w:p>
+      <w:r>
+        <w:t xml:space="preserve">Le joueur incarnera un </w:t>
+      </w:r>
+      <w:r>
+        <w:rPr>
+          <w:i/>
+        </w:rPr>
+        <w:t>coureur des bois</w:t>
+      </w:r>
+      <w:r>
+        <w:t xml:space="preserve">. Il devra, pour subsister, </w:t>
+      </w:r>
+      <w:r>
+        <w:t>augmenter de niveau, ou</w:t>
+      </w:r>
+      <w:r>
+        <w:t xml:space="preserve"> encore r</w:t>
+      </w:r>
+      <w:r>
+        <w:t xml:space="preserve">égénérer ses points de vie (HP), effectuer des échanges avec les aborigènes locaux. Ces échanges lui permettront d’obtenir des objets qu’il n’aurait pas été possible d’obtenir autrement, ce qui augmentera ses chances de réussir à se défendre contre les animaux </w:t>
+      </w:r>
+      <w:r>
+        <w:t>ainsi que les tribus</w:t>
+      </w:r>
+      <w:r>
+        <w:t xml:space="preserve"> hostiles.</w:t>
+      </w:r>
+    </w:p>
+    <w:p>
+      <w:pPr>
+        <w:pStyle w:val="Titre4"/>
+      </w:pPr>
+      <w:r>
+        <w:t>Les aborigènes</w:t>
+      </w:r>
+    </w:p>
+    <w:p>
+      <w:r>
+        <w:t xml:space="preserve">Les aborigènes se promèneront soit seuls, soit en groupes. Ils pourront aussi bien être hostiles qu’amicaux avec le joueur; ce dernier connaîtra l’attitude d’un ou de plusieurs aborigènes </w:t>
+      </w:r>
+      <w:r>
+        <w:t>à son égard dès</w:t>
+      </w:r>
+      <w:r>
+        <w:t xml:space="preserve"> son premier contact</w:t>
+      </w:r>
+      <w:r>
+        <w:t xml:space="preserve"> avec ce/ces dernier(s)</w:t>
+      </w:r>
+      <w:r>
+        <w:t xml:space="preserve">. Si un aborigène est hostile, une icône </w:t>
+      </w:r>
+      <w:r>
+        <w:t xml:space="preserve">le distinguant des amicaux </w:t>
+      </w:r>
+      <w:r>
+        <w:t>a</w:t>
+      </w:r>
+      <w:r>
+        <w:t>pparaîtra au-dessus de sa tête. Par contre, s</w:t>
+      </w:r>
+      <w:r>
+        <w:t xml:space="preserve">’il est amical et désire </w:t>
+      </w:r>
+      <w:r>
+        <w:t xml:space="preserve">s’adonner à </w:t>
+      </w:r>
+      <w:r>
+        <w:t xml:space="preserve">des </w:t>
+      </w:r>
+      <w:r>
+        <w:t xml:space="preserve">échanges commerciaux, une icône représentant l’item qu’il désire échanger apparaîtra. </w:t>
+      </w:r>
+    </w:p>
+    <w:p>
+      <w:r>
+        <w:t xml:space="preserve">Bien que l’objectif ultime soit de rendre le comportement des </w:t>
+      </w:r>
+      <w:r>
+        <w:t>personnages NPC</w:t>
+      </w:r>
+      <w:r>
+        <w:t xml:space="preserve"> des plus </w:t>
+      </w:r>
+      <w:r>
+        <w:t>réalistes</w:t>
+      </w:r>
+      <w:r>
+        <w:t xml:space="preserve"> possibles, comme le temps de développement est relativement court, les comportements risquent d’être très simplistes. Cependant, si le temps le permet, des efforts seront mis dans </w:t>
+      </w:r>
+      <w:r>
+        <w:t>cette direction.</w:t>
+      </w:r>
+    </w:p>
+    <w:p>
+      <w:r>
+        <w:t>C</w:t>
+      </w:r>
+      <w:r>
+        <w:t xml:space="preserve">ependant, </w:t>
+      </w:r>
       <w:r>
         <w:t>u</w:t>
       </w:r>
-      <w:proofErr w:type="gramEnd"/>
-      <w:r>
-        <w:t xml:space="preserve"> encore régénérer ses points de vie (HP).</w:t>
+      <w:r>
+        <w:t xml:space="preserve">ne des fonctionnalités </w:t>
+      </w:r>
+      <w:r>
+        <w:t xml:space="preserve">comportementales </w:t>
+      </w:r>
+      <w:r>
+        <w:t xml:space="preserve">qui sera implémentée au </w:t>
+      </w:r>
+      <w:r>
+        <w:t xml:space="preserve">tout </w:t>
+      </w:r>
+      <w:r>
+        <w:t>début</w:t>
       </w:r>
       <w:r>
         <w:t xml:space="preserve"> </w:t>
+      </w:r>
+      <w:r>
+        <w:t xml:space="preserve">sera le principe selon lequel dépendamment </w:t>
+      </w:r>
+      <w:r>
+        <w:t xml:space="preserve">du niveau requis par les vêtements portés par le joueur, la probabilité que l’amérindien adopte une attitude hostile pourra varier. Le principe étant que si le </w:t>
+      </w:r>
+      <w:r>
+        <w:rPr>
+          <w:i/>
+        </w:rPr>
+        <w:t>coureur des bois</w:t>
+      </w:r>
+      <w:r>
+        <w:t xml:space="preserve"> porte un vêtement en peau de loup, les amérindiens seront impressionnés par la prouesse de l’étranger d’avoir affronté seul un loup, et donc auront moins de chances de </w:t>
+      </w:r>
+      <w:r>
+        <w:lastRenderedPageBreak/>
+        <w:t>vouloir adopter un comportement hostile avec ce dernier, l’admirant pour son courage et sa force.</w:t>
+      </w:r>
+    </w:p>
+    <w:p>
+      <w:pPr>
+        <w:pStyle w:val="Titre4"/>
+      </w:pPr>
+      <w:r>
+        <w:t>Les animaux</w:t>
+      </w:r>
+    </w:p>
+    <w:p>
+      <w:r>
+        <w:t>Bien que l’on ne puisse pas réellement les considérer comme des personnages, les animaux joueront un rôle très important dans le jeu, parce qu’ils permettront au joueur d’obtenir des items (de la viande) permettant de régénérer des points de vie (HP)</w:t>
+      </w:r>
+      <w:r>
+        <w:t xml:space="preserve"> ainsi que des items permettant de faire fabriquer des vêtements à effets spéciaux par les autochtones amicaux</w:t>
+      </w:r>
+      <w:r>
+        <w:t>; les animaux hostiles carnivores donneront aussi des motifs au joueur pour qu’il augmente son niveau</w:t>
+      </w:r>
+      <w:r>
+        <w:t>, parce qu’ils sont théoriquement dans le haut de la chaîne alimentaire.</w:t>
       </w:r>
       <w:bookmarkStart w:id="0" w:name="_GoBack"/>
       <w:bookmarkEnd w:id="0"/>
@@ -519,6 +713,7 @@
   <w:style w:type="paragraph" w:default="1" w:styleId="Normal">
     <w:name w:val="Normal"/>
     <w:qFormat/>
+    <w:rsid w:val="000D2ED2"/>
   </w:style>
   <w:style w:type="paragraph" w:styleId="Titre2">
     <w:name w:val="heading 2"/>
@@ -562,6 +757,29 @@
       <w:color w:val="1F4D78" w:themeColor="accent1" w:themeShade="7F"/>
       <w:sz w:val="24"/>
       <w:szCs w:val="24"/>
+    </w:rPr>
+  </w:style>
+  <w:style w:type="paragraph" w:styleId="Titre4">
+    <w:name w:val="heading 4"/>
+    <w:basedOn w:val="Normal"/>
+    <w:next w:val="Normal"/>
+    <w:link w:val="Titre4Car"/>
+    <w:uiPriority w:val="9"/>
+    <w:unhideWhenUsed/>
+    <w:qFormat/>
+    <w:rsid w:val="000D2ED2"/>
+    <w:pPr>
+      <w:keepNext/>
+      <w:keepLines/>
+      <w:spacing w:before="40" w:after="0"/>
+      <w:ind w:left="708"/>
+      <w:outlineLvl w:val="3"/>
+    </w:pPr>
+    <w:rPr>
+      <w:rFonts w:asciiTheme="majorHAnsi" w:eastAsiaTheme="majorEastAsia" w:hAnsiTheme="majorHAnsi" w:cstheme="majorBidi"/>
+      <w:i/>
+      <w:iCs/>
+      <w:color w:val="2E74B5" w:themeColor="accent1" w:themeShade="BF"/>
     </w:rPr>
   </w:style>
   <w:style w:type="character" w:default="1" w:styleId="Policepardfaut">
@@ -615,6 +833,19 @@
       <w:color w:val="1F4D78" w:themeColor="accent1" w:themeShade="7F"/>
       <w:sz w:val="24"/>
       <w:szCs w:val="24"/>
+    </w:rPr>
+  </w:style>
+  <w:style w:type="character" w:customStyle="1" w:styleId="Titre4Car">
+    <w:name w:val="Titre 4 Car"/>
+    <w:basedOn w:val="Policepardfaut"/>
+    <w:link w:val="Titre4"/>
+    <w:uiPriority w:val="9"/>
+    <w:rsid w:val="000D2ED2"/>
+    <w:rPr>
+      <w:rFonts w:asciiTheme="majorHAnsi" w:eastAsiaTheme="majorEastAsia" w:hAnsiTheme="majorHAnsi" w:cstheme="majorBidi"/>
+      <w:i/>
+      <w:iCs/>
+      <w:color w:val="2E74B5" w:themeColor="accent1" w:themeShade="BF"/>
     </w:rPr>
   </w:style>
 </w:styles>
@@ -879,4 +1110,16 @@
     </a:ext>
   </a:extLst>
 </a:theme>
+</file>
+
+<file path=customXml/item1.xml><?xml version="1.0" encoding="utf-8"?>
+<b:Sources xmlns:b="http://schemas.openxmlformats.org/officeDocument/2006/bibliography" xmlns="http://schemas.openxmlformats.org/officeDocument/2006/bibliography" SelectedStyle="\APASixthEditionOfficeOnline.xsl" StyleName="APA" Version="6"/>
+</file>
+
+<file path=customXml/itemProps1.xml><?xml version="1.0" encoding="utf-8"?>
+<ds:datastoreItem xmlns:ds="http://schemas.openxmlformats.org/officeDocument/2006/customXml" ds:itemID="{7AD41EBE-20BA-4A6E-9B26-CE975C08C1F3}">
+  <ds:schemaRefs>
+    <ds:schemaRef ds:uri="http://schemas.openxmlformats.org/officeDocument/2006/bibliography"/>
+  </ds:schemaRefs>
+</ds:datastoreItem>
 </file>
</xml_diff>

<commit_message>
document de presentation et uml
</commit_message>
<xml_diff>
--- a/Document de presentation.docx
+++ b/Document de presentation.docx
@@ -106,7 +106,13 @@
         <w:t>coureur des bois</w:t>
       </w:r>
       <w:r>
-        <w:t xml:space="preserve">. Il devra, pour subsister, </w:t>
+        <w:t xml:space="preserve">. </w:t>
+      </w:r>
+      <w:r>
+        <w:t>Pour subsister, i</w:t>
+      </w:r>
+      <w:r>
+        <w:t xml:space="preserve">l devra </w:t>
       </w:r>
       <w:r>
         <w:t>augmenter de niveau, ou</w:t>
@@ -115,13 +121,7 @@
         <w:t xml:space="preserve"> encore r</w:t>
       </w:r>
       <w:r>
-        <w:t xml:space="preserve">égénérer ses points de vie (HP), effectuer des échanges avec les aborigènes locaux. Ces échanges lui permettront d’obtenir des objets qu’il n’aurait pas été possible d’obtenir autrement, ce qui augmentera ses chances de réussir à se défendre contre les animaux </w:t>
-      </w:r>
-      <w:r>
-        <w:t>ainsi que les tribus</w:t>
-      </w:r>
-      <w:r>
-        <w:t xml:space="preserve"> hostiles.</w:t>
+        <w:t>égénérer ses points de vie (HP), effectuer des échanges avec les aborigènes locaux. Ces échanges lui permettront d’obtenir des objets qu’il n’aurait pas été possible d’obtenir autrement, ce qui augmentera ses chances de réussir à se défendre contre les animaux ainsi que les tribus hostiles.</w:t>
       </w:r>
     </w:p>
     <w:p>
@@ -192,13 +192,7 @@
     </w:p>
     <w:p>
       <w:r>
-        <w:t>C</w:t>
-      </w:r>
-      <w:r>
-        <w:t xml:space="preserve">ependant, </w:t>
-      </w:r>
-      <w:r>
-        <w:t>u</w:t>
+        <w:t>Cependant, u</w:t>
       </w:r>
       <w:r>
         <w:t xml:space="preserve">ne des fonctionnalités </w:t>
@@ -259,16 +253,16 @@
       <w:r>
         <w:t>, parce qu’ils sont théoriquement dans le haut de la chaîne alimentaire.</w:t>
       </w:r>
+    </w:p>
+    <w:p>
+      <w:pPr>
+        <w:pStyle w:val="Titre2"/>
+      </w:pPr>
+      <w:r>
+        <w:t>Aspects techniques de la conception</w:t>
+      </w:r>
       <w:bookmarkStart w:id="0" w:name="_GoBack"/>
       <w:bookmarkEnd w:id="0"/>
-    </w:p>
-    <w:p>
-      <w:pPr>
-        <w:pStyle w:val="Titre2"/>
-      </w:pPr>
-      <w:r>
-        <w:t>Aspects techniques de la conception</w:t>
-      </w:r>
     </w:p>
     <w:p/>
     <w:p>
@@ -1117,7 +1111,7 @@
 </file>
 
 <file path=customXml/itemProps1.xml><?xml version="1.0" encoding="utf-8"?>
-<ds:datastoreItem xmlns:ds="http://schemas.openxmlformats.org/officeDocument/2006/customXml" ds:itemID="{7AD41EBE-20BA-4A6E-9B26-CE975C08C1F3}">
+<ds:datastoreItem xmlns:ds="http://schemas.openxmlformats.org/officeDocument/2006/customXml" ds:itemID="{DF8A45CD-9F64-40F8-8F9F-8BB313299DE9}">
   <ds:schemaRefs>
     <ds:schemaRef ds:uri="http://schemas.openxmlformats.org/officeDocument/2006/bibliography"/>
   </ds:schemaRefs>

</xml_diff>

<commit_message>
planif et presentation finie
</commit_message>
<xml_diff>
--- a/Document de presentation.docx
+++ b/Document de presentation.docx
@@ -4,17 +4,57 @@
   <w:body>
     <w:p>
       <w:pPr>
+        <w:pStyle w:val="Titre1"/>
+        <w:spacing w:line="720" w:lineRule="auto"/>
+      </w:pPr>
+      <w:r>
+        <w:t>B65 – Projet Synthèse</w:t>
+      </w:r>
+    </w:p>
+    <w:p>
+      <w:pPr>
         <w:pStyle w:val="Titre2"/>
-      </w:pPr>
-      <w:r>
-        <w:t>Page titre</w:t>
+        <w:spacing w:after="360"/>
+      </w:pPr>
+      <w:r>
+        <w:t>Présenté à</w:t>
+      </w:r>
+      <w:r>
+        <w:br/>
+        <w:t>M. Marc-André Lavoie</w:t>
       </w:r>
     </w:p>
     <w:p>
       <w:pPr>
         <w:pStyle w:val="Titre2"/>
-      </w:pPr>
-      <w:r>
+        <w:spacing w:after="360"/>
+      </w:pPr>
+      <w:r>
+        <w:t>Par</w:t>
+      </w:r>
+      <w:r>
+        <w:br/>
+        <w:t>Laurier Lavoie-Giasson</w:t>
+      </w:r>
+    </w:p>
+    <w:p>
+      <w:pPr>
+        <w:pStyle w:val="Titre2"/>
+        <w:spacing w:after="360"/>
+      </w:pPr>
+      <w:r>
+        <w:t>Jeu de type RPG</w:t>
+      </w:r>
+      <w:r>
+        <w:br w:type="page"/>
+      </w:r>
+    </w:p>
+    <w:p>
+      <w:pPr>
+        <w:pStyle w:val="Titre2"/>
+      </w:pPr>
+      <w:r>
+        <w:lastRenderedPageBreak/>
         <w:t>Présentation générale</w:t>
       </w:r>
     </w:p>
@@ -216,7 +256,13 @@
         <w:t xml:space="preserve">sera le principe selon lequel dépendamment </w:t>
       </w:r>
       <w:r>
-        <w:t xml:space="preserve">du niveau requis par les vêtements portés par le joueur, la probabilité que l’amérindien adopte une attitude hostile pourra varier. Le principe étant que si le </w:t>
+        <w:t xml:space="preserve">du niveau requis par les </w:t>
+      </w:r>
+      <w:r>
+        <w:t>items que possède</w:t>
+      </w:r>
+      <w:r>
+        <w:t xml:space="preserve"> le joueur, la probabilité que l’amérindien adopte une attitude hostile pourra varier. Le principe étant que si le </w:t>
       </w:r>
       <w:r>
         <w:rPr>
@@ -225,40 +271,37 @@
         <w:t>coureur des bois</w:t>
       </w:r>
       <w:r>
-        <w:t xml:space="preserve"> porte un vêtement en peau de loup, les amérindiens seront impressionnés par la prouesse de l’étranger d’avoir affronté seul un loup, et donc auront moins de chances de </w:t>
-      </w:r>
+        <w:t xml:space="preserve"> porte un vêtement en peau de loup, les amérindiens seront impressionnés par la prouesse de l’étranger d’avoir affronté seul un loup, et donc auront moins de chances de vouloir adopter un comportement hostile avec ce dernier, l’admirant pour son courage et sa force.</w:t>
+      </w:r>
+    </w:p>
+    <w:p>
+      <w:pPr>
+        <w:pStyle w:val="Titre4"/>
+      </w:pPr>
+      <w:r>
+        <w:t>Les animaux</w:t>
+      </w:r>
+    </w:p>
+    <w:p>
+      <w:r>
+        <w:t>Bien que l’on ne puisse pas réellement les considérer comme des personnages, les animaux joueront un rôle très important dans le jeu, parce qu’ils permettront au joueur d’obtenir des items (de la viande) permettant de régénérer des points de vie (HP)</w:t>
+      </w:r>
+      <w:r>
+        <w:t xml:space="preserve"> ainsi que des items permettant de faire fabriquer des vêtements à effets spéciaux par les autochtones amicaux</w:t>
+      </w:r>
+      <w:r>
+        <w:t>; les animaux hostiles carnivores donneront aussi des motifs au joueur pour qu’il augmente son niveau</w:t>
+      </w:r>
+      <w:r>
+        <w:t>, parce qu’ils sont théoriquement dans le haut de la chaîne alimentaire.</w:t>
+      </w:r>
+    </w:p>
+    <w:p>
+      <w:pPr>
+        <w:pStyle w:val="Titre2"/>
+      </w:pPr>
       <w:r>
         <w:lastRenderedPageBreak/>
-        <w:t>vouloir adopter un comportement hostile avec ce dernier, l’admirant pour son courage et sa force.</w:t>
-      </w:r>
-    </w:p>
-    <w:p>
-      <w:pPr>
-        <w:pStyle w:val="Titre4"/>
-      </w:pPr>
-      <w:r>
-        <w:t>Les animaux</w:t>
-      </w:r>
-    </w:p>
-    <w:p>
-      <w:r>
-        <w:t>Bien que l’on ne puisse pas réellement les considérer comme des personnages, les animaux joueront un rôle très important dans le jeu, parce qu’ils permettront au joueur d’obtenir des items (de la viande) permettant de régénérer des points de vie (HP)</w:t>
-      </w:r>
-      <w:r>
-        <w:t xml:space="preserve"> ainsi que des items permettant de faire fabriquer des vêtements à effets spéciaux par les autochtones amicaux</w:t>
-      </w:r>
-      <w:r>
-        <w:t>; les animaux hostiles carnivores donneront aussi des motifs au joueur pour qu’il augmente son niveau</w:t>
-      </w:r>
-      <w:r>
-        <w:t>, parce qu’ils sont théoriquement dans le haut de la chaîne alimentaire.</w:t>
-      </w:r>
-    </w:p>
-    <w:p>
-      <w:pPr>
-        <w:pStyle w:val="Titre2"/>
-      </w:pPr>
-      <w:r>
         <w:t>Aspects techniques de la conception</w:t>
       </w:r>
     </w:p>
@@ -273,10 +316,194 @@
     </w:p>
     <w:p>
       <w:r>
-        <w:t>[…]</w:t>
-      </w:r>
-    </w:p>
-    <w:p>
+        <w:t>Dans le jeu, le joueur pourra :</w:t>
+      </w:r>
+    </w:p>
+    <w:p>
+      <w:pPr>
+        <w:pStyle w:val="Paragraphedeliste"/>
+        <w:numPr>
+          <w:ilvl w:val="0"/>
+          <w:numId w:val="1"/>
+        </w:numPr>
+      </w:pPr>
+      <w:r>
+        <w:t>Se déplacer dans le monde</w:t>
+      </w:r>
+    </w:p>
+    <w:p>
+      <w:pPr>
+        <w:pStyle w:val="Paragraphedeliste"/>
+        <w:numPr>
+          <w:ilvl w:val="0"/>
+          <w:numId w:val="1"/>
+        </w:numPr>
+      </w:pPr>
+      <w:r>
+        <w:t>Rencontrer des autochtones</w:t>
+      </w:r>
+      <w:r>
+        <w:t>. Ceux-ci peuvent-être :</w:t>
+      </w:r>
+    </w:p>
+    <w:p>
+      <w:pPr>
+        <w:pStyle w:val="Paragraphedeliste"/>
+        <w:numPr>
+          <w:ilvl w:val="1"/>
+          <w:numId w:val="1"/>
+        </w:numPr>
+      </w:pPr>
+      <w:r>
+        <w:t>amicaux</w:t>
+      </w:r>
+    </w:p>
+    <w:p>
+      <w:pPr>
+        <w:pStyle w:val="Paragraphedeliste"/>
+        <w:numPr>
+          <w:ilvl w:val="1"/>
+          <w:numId w:val="1"/>
+        </w:numPr>
+      </w:pPr>
+      <w:r>
+        <w:t>hostiles</w:t>
+      </w:r>
+    </w:p>
+    <w:p>
+      <w:pPr>
+        <w:pStyle w:val="Paragraphedeliste"/>
+        <w:numPr>
+          <w:ilvl w:val="0"/>
+          <w:numId w:val="1"/>
+        </w:numPr>
+      </w:pPr>
+      <w:r>
+        <w:t>Échanger avec des autochtones</w:t>
+      </w:r>
+      <w:r>
+        <w:t> :</w:t>
+      </w:r>
+    </w:p>
+    <w:p>
+      <w:pPr>
+        <w:pStyle w:val="Paragraphedeliste"/>
+        <w:numPr>
+          <w:ilvl w:val="1"/>
+          <w:numId w:val="1"/>
+        </w:numPr>
+      </w:pPr>
+      <w:r>
+        <w:t>Ils donnero</w:t>
+      </w:r>
+      <w:r>
+        <w:t>nt des armes ou des équipements</w:t>
+      </w:r>
+    </w:p>
+    <w:p>
+      <w:pPr>
+        <w:pStyle w:val="Paragraphedeliste"/>
+        <w:numPr>
+          <w:ilvl w:val="0"/>
+          <w:numId w:val="1"/>
+        </w:numPr>
+      </w:pPr>
+      <w:r>
+        <w:t>Chasser des animaux</w:t>
+      </w:r>
+      <w:r>
+        <w:t> :</w:t>
+      </w:r>
+    </w:p>
+    <w:p>
+      <w:pPr>
+        <w:pStyle w:val="Paragraphedeliste"/>
+        <w:numPr>
+          <w:ilvl w:val="1"/>
+          <w:numId w:val="1"/>
+        </w:numPr>
+      </w:pPr>
+      <w:r>
+        <w:t>Ils donneront des items à échanger</w:t>
+      </w:r>
+    </w:p>
+    <w:p>
+      <w:pPr>
+        <w:pStyle w:val="Paragraphedeliste"/>
+        <w:numPr>
+          <w:ilvl w:val="0"/>
+          <w:numId w:val="1"/>
+        </w:numPr>
+      </w:pPr>
+      <w:r>
+        <w:t>Augmenter de niveau en accumulant de l’expérience</w:t>
+      </w:r>
+    </w:p>
+    <w:p>
+      <w:pPr>
+        <w:pStyle w:val="Paragraphedeliste"/>
+        <w:numPr>
+          <w:ilvl w:val="1"/>
+          <w:numId w:val="1"/>
+        </w:numPr>
+      </w:pPr>
+      <w:r>
+        <w:t>Augmenter ses statistiques</w:t>
+      </w:r>
+    </w:p>
+    <w:p>
+      <w:pPr>
+        <w:pStyle w:val="Paragraphedeliste"/>
+        <w:numPr>
+          <w:ilvl w:val="1"/>
+          <w:numId w:val="1"/>
+        </w:numPr>
+      </w:pPr>
+      <w:r>
+        <w:t>Chasser de plus gros animaux</w:t>
+      </w:r>
+      <w:r>
+        <w:t>, qui lui donneront</w:t>
+      </w:r>
+      <w:r>
+        <w:t xml:space="preserve"> de plus gros items.</w:t>
+      </w:r>
+    </w:p>
+    <w:p>
+      <w:pPr>
+        <w:pStyle w:val="Paragraphedeliste"/>
+        <w:numPr>
+          <w:ilvl w:val="0"/>
+          <w:numId w:val="1"/>
+        </w:numPr>
+      </w:pPr>
+      <w:r>
+        <w:t>Ouvrir son inventaire</w:t>
+      </w:r>
+    </w:p>
+    <w:p>
+      <w:pPr>
+        <w:pStyle w:val="Paragraphedeliste"/>
+        <w:numPr>
+          <w:ilvl w:val="0"/>
+          <w:numId w:val="1"/>
+        </w:numPr>
+      </w:pPr>
+      <w:r>
+        <w:t>Ouvrir ses statistiques et les observer</w:t>
+      </w:r>
+    </w:p>
+    <w:p>
+      <w:pPr>
+        <w:pStyle w:val="Paragraphedeliste"/>
+        <w:numPr>
+          <w:ilvl w:val="0"/>
+          <w:numId w:val="1"/>
+        </w:numPr>
+      </w:pPr>
+      <w:r>
+        <w:t>Consommer des items consommables</w:t>
+      </w:r>
       <w:r>
         <w:br w:type="page"/>
       </w:r>
@@ -303,79 +530,77 @@
       </w:r>
     </w:p>
     <w:p>
+      <w:r>
+        <w:t>Dès l</w:t>
+      </w:r>
+      <w:r>
+        <w:t>ors du début de la conception de l’</w:t>
+      </w:r>
+      <w:r>
+        <w:t>application, le choix de l’engin à utiliser s’imposait bien évidemment; il était cependant difficile de prendre une décision bien éclairée sur cet aspect, puisque le nombre de librairies</w:t>
+      </w:r>
+      <w:r>
+        <w:t xml:space="preserve"> et modules</w:t>
+      </w:r>
+      <w:r>
+        <w:t xml:space="preserve"> 3D </w:t>
+      </w:r>
+      <w:r>
+        <w:t xml:space="preserve">performants </w:t>
+      </w:r>
+      <w:r>
+        <w:t>en Java n’est pas très grand. D’autant plus que le projet nécessitait quelque chose de relativement facile à utiliser et à configurer, ainsi que de la documentation bien construite</w:t>
+      </w:r>
+      <w:r>
+        <w:t xml:space="preserve"> et facile d’accès</w:t>
+      </w:r>
+      <w:r>
+        <w:t>. Le choix de l’engin 3D est revenu à JavaFX. Bien que le choix d’</w:t>
+      </w:r>
+      <w:r>
+        <w:t xml:space="preserve">utiliser </w:t>
+      </w:r>
+      <w:r>
+        <w:t xml:space="preserve">un utilitaire d’interfaces </w:t>
+      </w:r>
+      <w:r>
+        <w:t xml:space="preserve">utilisateur </w:t>
+      </w:r>
+      <w:r>
+        <w:t xml:space="preserve">comme engin 3D soit très inhabituel, ce module étant disponible dans Java </w:t>
+      </w:r>
+      <w:r>
+        <w:t xml:space="preserve">sans librairies externes </w:t>
+      </w:r>
+      <w:r>
+        <w:t xml:space="preserve">et offrant un niveau d’abstraction permettant de commencer </w:t>
+      </w:r>
+      <w:r>
+        <w:t xml:space="preserve">à </w:t>
+      </w:r>
+      <w:r>
+        <w:t>coder quasi instantanément</w:t>
+      </w:r>
+      <w:r>
+        <w:t xml:space="preserve">, c’est ce module qui </w:t>
+      </w:r>
+      <w:r>
+        <w:t>s’est avéré le plus intéressant</w:t>
+      </w:r>
+      <w:r>
+        <w:t>.</w:t>
+      </w:r>
+    </w:p>
+    <w:p>
       <w:pPr>
         <w:pStyle w:val="Titre4"/>
       </w:pPr>
-      <w:proofErr w:type="spellStart"/>
-      <w:proofErr w:type="gramStart"/>
-      <w:r>
-        <w:t>entity</w:t>
-      </w:r>
-      <w:proofErr w:type="spellEnd"/>
-      <w:proofErr w:type="gramEnd"/>
-    </w:p>
-    <w:p>
-      <w:pPr>
-        <w:pStyle w:val="Titre4"/>
-      </w:pPr>
-      <w:proofErr w:type="spellStart"/>
-      <w:r>
-        <w:t>entity.static</w:t>
-      </w:r>
-      <w:proofErr w:type="spellEnd"/>
-    </w:p>
-    <w:p>
-      <w:pPr>
-        <w:pStyle w:val="Titre4"/>
-        <w:rPr>
-          <w:lang w:val="en-US"/>
-        </w:rPr>
-      </w:pPr>
-      <w:proofErr w:type="spellStart"/>
-      <w:r>
-        <w:rPr>
-          <w:lang w:val="en-US"/>
-        </w:rPr>
-        <w:t>entity.item</w:t>
-      </w:r>
-      <w:proofErr w:type="spellEnd"/>
-    </w:p>
-    <w:p>
-      <w:pPr>
-        <w:jc w:val="center"/>
-        <w:rPr>
-          <w:lang w:val="en-US"/>
-        </w:rPr>
-      </w:pPr>
-      <w:bookmarkStart w:id="0" w:name="_GoBack"/>
-      <w:bookmarkEnd w:id="0"/>
-    </w:p>
-    <w:p>
-      <w:pPr>
-        <w:pStyle w:val="Titre4"/>
-        <w:rPr>
-          <w:lang w:val="en-US"/>
-        </w:rPr>
-      </w:pPr>
-      <w:proofErr w:type="spellStart"/>
-      <w:r>
-        <w:rPr>
-          <w:lang w:val="en-US"/>
-        </w:rPr>
-        <w:t>e</w:t>
-      </w:r>
-      <w:r>
-        <w:rPr>
-          <w:lang w:val="en-US"/>
-        </w:rPr>
-        <w:t>ntity.living.human</w:t>
-      </w:r>
-      <w:proofErr w:type="spellEnd"/>
-    </w:p>
-    <w:p>
-      <w:pPr>
-        <w:ind w:hanging="990"/>
-        <w:jc w:val="center"/>
+      <w:r>
+        <w:t>Package app</w:t>
+      </w:r>
+    </w:p>
+    <w:p>
+      <w:pPr>
         <w:rPr>
           <w:lang w:val="en-US"/>
         </w:rPr>
@@ -386,10 +611,10 @@
           <w:lang w:eastAsia="fr-CA"/>
         </w:rPr>
         <w:drawing>
-          <wp:inline distT="0" distB="0" distL="0" distR="0" wp14:anchorId="5F0DDBDE">
-            <wp:extent cx="6811538" cy="5415148"/>
-            <wp:effectExtent l="0" t="0" r="8890" b="0"/>
-            <wp:docPr id="4" name="Image 4"/>
+          <wp:inline distT="0" distB="0" distL="0" distR="0" wp14:anchorId="7A57B7FE" wp14:editId="7267458B">
+            <wp:extent cx="5486400" cy="6168390"/>
+            <wp:effectExtent l="0" t="0" r="0" b="3810"/>
+            <wp:docPr id="2" name="Image 2"/>
             <wp:cNvGraphicFramePr>
               <a:graphicFrameLocks xmlns:a="http://schemas.openxmlformats.org/drawingml/2006/main" noChangeAspect="1"/>
             </wp:cNvGraphicFramePr>
@@ -397,13 +622,490 @@
               <a:graphicData uri="http://schemas.openxmlformats.org/drawingml/2006/picture">
                 <pic:pic xmlns:pic="http://schemas.openxmlformats.org/drawingml/2006/picture">
                   <pic:nvPicPr>
-                    <pic:cNvPr id="0" name="Picture 2"/>
+                    <pic:cNvPr id="1" name=""/>
+                    <pic:cNvPicPr/>
+                  </pic:nvPicPr>
+                  <pic:blipFill>
+                    <a:blip r:embed="rId8"/>
+                    <a:stretch>
+                      <a:fillRect/>
+                    </a:stretch>
+                  </pic:blipFill>
+                  <pic:spPr>
+                    <a:xfrm>
+                      <a:off x="0" y="0"/>
+                      <a:ext cx="5486400" cy="6168390"/>
+                    </a:xfrm>
+                    <a:prstGeom prst="rect">
+                      <a:avLst/>
+                    </a:prstGeom>
+                  </pic:spPr>
+                </pic:pic>
+              </a:graphicData>
+            </a:graphic>
+          </wp:inline>
+        </w:drawing>
+      </w:r>
+    </w:p>
+    <w:p>
+      <w:pPr>
+        <w:pStyle w:val="Titre4"/>
+        <w:rPr>
+          <w:lang w:val="en-US"/>
+        </w:rPr>
+      </w:pPr>
+      <w:r>
+        <w:rPr>
+          <w:lang w:val="en-US"/>
+        </w:rPr>
+        <w:lastRenderedPageBreak/>
+        <w:t xml:space="preserve">Package </w:t>
+      </w:r>
+      <w:r>
+        <w:rPr>
+          <w:lang w:val="en-US"/>
+        </w:rPr>
+        <w:t>entity</w:t>
+      </w:r>
+    </w:p>
+    <w:p>
+      <w:pPr>
+        <w:ind w:hanging="1440"/>
+        <w:jc w:val="center"/>
+        <w:rPr>
+          <w:lang w:val="en-US"/>
+        </w:rPr>
+      </w:pPr>
+      <w:r>
+        <w:rPr>
+          <w:noProof/>
+          <w:lang w:eastAsia="fr-CA"/>
+        </w:rPr>
+        <w:drawing>
+          <wp:inline distT="0" distB="0" distL="0" distR="0" wp14:anchorId="63DE3CFB" wp14:editId="77C106F4">
+            <wp:extent cx="7421753" cy="7006856"/>
+            <wp:effectExtent l="0" t="0" r="8255" b="3810"/>
+            <wp:docPr id="3" name="Image 3"/>
+            <wp:cNvGraphicFramePr>
+              <a:graphicFrameLocks xmlns:a="http://schemas.openxmlformats.org/drawingml/2006/main" noChangeAspect="1"/>
+            </wp:cNvGraphicFramePr>
+            <a:graphic xmlns:a="http://schemas.openxmlformats.org/drawingml/2006/main">
+              <a:graphicData uri="http://schemas.openxmlformats.org/drawingml/2006/picture">
+                <pic:pic xmlns:pic="http://schemas.openxmlformats.org/drawingml/2006/picture">
+                  <pic:nvPicPr>
+                    <pic:cNvPr id="1" name=""/>
+                    <pic:cNvPicPr/>
+                  </pic:nvPicPr>
+                  <pic:blipFill>
+                    <a:blip r:embed="rId9"/>
+                    <a:stretch>
+                      <a:fillRect/>
+                    </a:stretch>
+                  </pic:blipFill>
+                  <pic:spPr>
+                    <a:xfrm>
+                      <a:off x="0" y="0"/>
+                      <a:ext cx="7429488" cy="7014158"/>
+                    </a:xfrm>
+                    <a:prstGeom prst="rect">
+                      <a:avLst/>
+                    </a:prstGeom>
+                  </pic:spPr>
+                </pic:pic>
+              </a:graphicData>
+            </a:graphic>
+          </wp:inline>
+        </w:drawing>
+      </w:r>
+    </w:p>
+    <w:p>
+      <w:pPr>
+        <w:rPr>
+          <w:lang w:val="en-US"/>
+        </w:rPr>
+      </w:pPr>
+      <w:r>
+        <w:rPr>
+          <w:lang w:val="en-US"/>
+        </w:rPr>
+        <w:br w:type="page"/>
+      </w:r>
+    </w:p>
+    <w:p>
+      <w:pPr>
+        <w:pStyle w:val="Titre4"/>
+        <w:rPr>
+          <w:lang w:val="en-US"/>
+        </w:rPr>
+      </w:pPr>
+      <w:r>
+        <w:rPr>
+          <w:lang w:val="en-US"/>
+        </w:rPr>
+        <w:lastRenderedPageBreak/>
+        <w:t xml:space="preserve">Package </w:t>
+      </w:r>
+      <w:r>
+        <w:rPr>
+          <w:lang w:val="en-US"/>
+        </w:rPr>
+        <w:t>entity.static</w:t>
+      </w:r>
+    </w:p>
+    <w:p>
+      <w:pPr>
+        <w:ind w:hanging="1620"/>
+        <w:rPr>
+          <w:lang w:val="en-US"/>
+        </w:rPr>
+      </w:pPr>
+      <w:r>
+        <w:rPr>
+          <w:noProof/>
+          <w:lang w:eastAsia="fr-CA"/>
+        </w:rPr>
+        <w:drawing>
+          <wp:inline distT="0" distB="0" distL="0" distR="0" wp14:anchorId="5E82F603" wp14:editId="0B93E64F">
+            <wp:extent cx="7389496" cy="5232515"/>
+            <wp:effectExtent l="0" t="0" r="1905" b="6350"/>
+            <wp:docPr id="6" name="Image 6"/>
+            <wp:cNvGraphicFramePr>
+              <a:graphicFrameLocks xmlns:a="http://schemas.openxmlformats.org/drawingml/2006/main" noChangeAspect="1"/>
+            </wp:cNvGraphicFramePr>
+            <a:graphic xmlns:a="http://schemas.openxmlformats.org/drawingml/2006/main">
+              <a:graphicData uri="http://schemas.openxmlformats.org/drawingml/2006/picture">
+                <pic:pic xmlns:pic="http://schemas.openxmlformats.org/drawingml/2006/picture">
+                  <pic:nvPicPr>
+                    <pic:cNvPr id="1" name=""/>
+                    <pic:cNvPicPr/>
+                  </pic:nvPicPr>
+                  <pic:blipFill>
+                    <a:blip r:embed="rId10"/>
+                    <a:stretch>
+                      <a:fillRect/>
+                    </a:stretch>
+                  </pic:blipFill>
+                  <pic:spPr>
+                    <a:xfrm>
+                      <a:off x="0" y="0"/>
+                      <a:ext cx="7431084" cy="5261964"/>
+                    </a:xfrm>
+                    <a:prstGeom prst="rect">
+                      <a:avLst/>
+                    </a:prstGeom>
+                  </pic:spPr>
+                </pic:pic>
+              </a:graphicData>
+            </a:graphic>
+          </wp:inline>
+        </w:drawing>
+      </w:r>
+    </w:p>
+    <w:p>
+      <w:pPr>
+        <w:ind w:hanging="1620"/>
+        <w:jc w:val="center"/>
+        <w:rPr>
+          <w:lang w:val="en-US"/>
+        </w:rPr>
+      </w:pPr>
+    </w:p>
+    <w:p>
+      <w:pPr>
+        <w:rPr>
+          <w:lang w:val="en-US"/>
+        </w:rPr>
+      </w:pPr>
+      <w:r>
+        <w:rPr>
+          <w:lang w:val="en-US"/>
+        </w:rPr>
+        <w:br w:type="page"/>
+      </w:r>
+    </w:p>
+    <w:p>
+      <w:pPr>
+        <w:ind w:hanging="1620"/>
+        <w:jc w:val="center"/>
+        <w:rPr>
+          <w:lang w:val="en-US"/>
+        </w:rPr>
+      </w:pPr>
+    </w:p>
+    <w:p>
+      <w:pPr>
+        <w:pStyle w:val="Titre4"/>
+        <w:rPr>
+          <w:lang w:val="en-US"/>
+        </w:rPr>
+      </w:pPr>
+      <w:r>
+        <w:rPr>
+          <w:lang w:val="en-US"/>
+        </w:rPr>
+        <w:t xml:space="preserve">Package </w:t>
+      </w:r>
+      <w:r>
+        <w:rPr>
+          <w:lang w:val="en-US"/>
+        </w:rPr>
+        <w:t>entity.item</w:t>
+      </w:r>
+    </w:p>
+    <w:p>
+      <w:pPr>
+        <w:ind w:hanging="1620"/>
+        <w:jc w:val="center"/>
+        <w:rPr>
+          <w:lang w:val="en-US"/>
+        </w:rPr>
+      </w:pPr>
+      <w:r>
+        <w:rPr>
+          <w:noProof/>
+          <w:lang w:eastAsia="fr-CA"/>
+        </w:rPr>
+        <w:drawing>
+          <wp:inline distT="0" distB="0" distL="0" distR="0" wp14:anchorId="7F00D54C" wp14:editId="2CA63738">
+            <wp:extent cx="7372593" cy="5635255"/>
+            <wp:effectExtent l="0" t="0" r="0" b="3810"/>
+            <wp:docPr id="1" name="Image 1"/>
+            <wp:cNvGraphicFramePr>
+              <a:graphicFrameLocks xmlns:a="http://schemas.openxmlformats.org/drawingml/2006/main" noChangeAspect="1"/>
+            </wp:cNvGraphicFramePr>
+            <a:graphic xmlns:a="http://schemas.openxmlformats.org/drawingml/2006/main">
+              <a:graphicData uri="http://schemas.openxmlformats.org/drawingml/2006/picture">
+                <pic:pic xmlns:pic="http://schemas.openxmlformats.org/drawingml/2006/picture">
+                  <pic:nvPicPr>
+                    <pic:cNvPr id="1" name=""/>
+                    <pic:cNvPicPr/>
+                  </pic:nvPicPr>
+                  <pic:blipFill>
+                    <a:blip r:embed="rId11"/>
+                    <a:stretch>
+                      <a:fillRect/>
+                    </a:stretch>
+                  </pic:blipFill>
+                  <pic:spPr>
+                    <a:xfrm>
+                      <a:off x="0" y="0"/>
+                      <a:ext cx="7407361" cy="5661830"/>
+                    </a:xfrm>
+                    <a:prstGeom prst="rect">
+                      <a:avLst/>
+                    </a:prstGeom>
+                  </pic:spPr>
+                </pic:pic>
+              </a:graphicData>
+            </a:graphic>
+          </wp:inline>
+        </w:drawing>
+      </w:r>
+    </w:p>
+    <w:p>
+      <w:pPr>
+        <w:pStyle w:val="Titre4"/>
+        <w:rPr>
+          <w:lang w:val="en-US"/>
+        </w:rPr>
+      </w:pPr>
+      <w:r>
+        <w:rPr>
+          <w:lang w:val="en-US"/>
+        </w:rPr>
+        <w:lastRenderedPageBreak/>
+        <w:t xml:space="preserve">Package </w:t>
+      </w:r>
+      <w:r>
+        <w:rPr>
+          <w:lang w:val="en-US"/>
+        </w:rPr>
+        <w:t>entity.living.human</w:t>
+      </w:r>
+    </w:p>
+    <w:p>
+      <w:pPr>
+        <w:ind w:hanging="1710"/>
+        <w:jc w:val="center"/>
+      </w:pPr>
+      <w:r>
+        <w:rPr>
+          <w:noProof/>
+          <w:lang w:eastAsia="fr-CA"/>
+        </w:rPr>
+        <w:drawing>
+          <wp:inline distT="0" distB="0" distL="0" distR="0" wp14:anchorId="32DAABC9" wp14:editId="212E9781">
+            <wp:extent cx="7595010" cy="4703808"/>
+            <wp:effectExtent l="0" t="0" r="6350" b="1905"/>
+            <wp:docPr id="9" name="Image 9"/>
+            <wp:cNvGraphicFramePr>
+              <a:graphicFrameLocks xmlns:a="http://schemas.openxmlformats.org/drawingml/2006/main" noChangeAspect="1"/>
+            </wp:cNvGraphicFramePr>
+            <a:graphic xmlns:a="http://schemas.openxmlformats.org/drawingml/2006/main">
+              <a:graphicData uri="http://schemas.openxmlformats.org/drawingml/2006/picture">
+                <pic:pic xmlns:pic="http://schemas.openxmlformats.org/drawingml/2006/picture">
+                  <pic:nvPicPr>
+                    <pic:cNvPr id="1" name=""/>
+                    <pic:cNvPicPr/>
+                  </pic:nvPicPr>
+                  <pic:blipFill>
+                    <a:blip r:embed="rId12"/>
+                    <a:stretch>
+                      <a:fillRect/>
+                    </a:stretch>
+                  </pic:blipFill>
+                  <pic:spPr>
+                    <a:xfrm>
+                      <a:off x="0" y="0"/>
+                      <a:ext cx="7619227" cy="4718806"/>
+                    </a:xfrm>
+                    <a:prstGeom prst="rect">
+                      <a:avLst/>
+                    </a:prstGeom>
+                  </pic:spPr>
+                </pic:pic>
+              </a:graphicData>
+            </a:graphic>
+          </wp:inline>
+        </w:drawing>
+      </w:r>
+    </w:p>
+    <w:p>
+      <w:r>
+        <w:br w:type="page"/>
+      </w:r>
+    </w:p>
+    <w:p>
+      <w:pPr>
+        <w:pStyle w:val="Titre4"/>
+      </w:pPr>
+      <w:r>
+        <w:lastRenderedPageBreak/>
+        <w:t>e</w:t>
+      </w:r>
+      <w:r>
+        <w:t>ntity.living.animal</w:t>
+      </w:r>
+    </w:p>
+    <w:p>
+      <w:pPr>
+        <w:jc w:val="center"/>
+      </w:pPr>
+    </w:p>
+    <w:p>
+      <w:pPr>
+        <w:ind w:hanging="1350"/>
+        <w:jc w:val="center"/>
+        <w:rPr>
+          <w:rFonts w:asciiTheme="majorHAnsi" w:eastAsiaTheme="majorEastAsia" w:hAnsiTheme="majorHAnsi" w:cstheme="majorBidi"/>
+          <w:color w:val="454642" w:themeColor="accent1" w:themeShade="7F"/>
+          <w:sz w:val="24"/>
+          <w:szCs w:val="24"/>
+        </w:rPr>
+      </w:pPr>
+      <w:r>
+        <w:rPr>
+          <w:noProof/>
+          <w:lang w:eastAsia="fr-CA"/>
+        </w:rPr>
+        <w:drawing>
+          <wp:inline distT="0" distB="0" distL="0" distR="0" wp14:anchorId="6A5E689C" wp14:editId="4927BE30">
+            <wp:extent cx="7315200" cy="5356013"/>
+            <wp:effectExtent l="0" t="0" r="0" b="0"/>
+            <wp:docPr id="10" name="Image 10"/>
+            <wp:cNvGraphicFramePr>
+              <a:graphicFrameLocks xmlns:a="http://schemas.openxmlformats.org/drawingml/2006/main" noChangeAspect="1"/>
+            </wp:cNvGraphicFramePr>
+            <a:graphic xmlns:a="http://schemas.openxmlformats.org/drawingml/2006/main">
+              <a:graphicData uri="http://schemas.openxmlformats.org/drawingml/2006/picture">
+                <pic:pic xmlns:pic="http://schemas.openxmlformats.org/drawingml/2006/picture">
+                  <pic:nvPicPr>
+                    <pic:cNvPr id="1" name=""/>
+                    <pic:cNvPicPr/>
+                  </pic:nvPicPr>
+                  <pic:blipFill>
+                    <a:blip r:embed="rId13"/>
+                    <a:stretch>
+                      <a:fillRect/>
+                    </a:stretch>
+                  </pic:blipFill>
+                  <pic:spPr>
+                    <a:xfrm>
+                      <a:off x="0" y="0"/>
+                      <a:ext cx="7327978" cy="5365369"/>
+                    </a:xfrm>
+                    <a:prstGeom prst="rect">
+                      <a:avLst/>
+                    </a:prstGeom>
+                  </pic:spPr>
+                </pic:pic>
+              </a:graphicData>
+            </a:graphic>
+          </wp:inline>
+        </w:drawing>
+      </w:r>
+      <w:r>
+        <w:br w:type="page"/>
+      </w:r>
+    </w:p>
+    <w:p>
+      <w:pPr>
+        <w:pStyle w:val="Titre3"/>
+      </w:pPr>
+      <w:r>
+        <w:lastRenderedPageBreak/>
+        <w:t>Conception des interfaces usagers</w:t>
+      </w:r>
+    </w:p>
+    <w:p>
+      <w:r>
+        <w:t>Voici à quo</w:t>
+      </w:r>
+      <w:bookmarkStart w:id="0" w:name="_GoBack"/>
+      <w:bookmarkEnd w:id="0"/>
+      <w:r>
+        <w:t>i ressembleront les différentes vues dans l’écran de jeu</w:t>
+      </w:r>
+      <w:r>
+        <w:t xml:space="preserve">. </w:t>
+      </w:r>
+    </w:p>
+    <w:p>
+      <w:pPr>
+        <w:pStyle w:val="Titre4"/>
+      </w:pPr>
+      <w:r>
+        <w:t>L’écran de jeu</w:t>
+      </w:r>
+      <w:r>
+        <w:t xml:space="preserve"> principal</w:t>
+      </w:r>
+    </w:p>
+    <w:p>
+      <w:r>
+        <w:rPr>
+          <w:noProof/>
+          <w:lang w:eastAsia="fr-CA"/>
+        </w:rPr>
+        <w:drawing>
+          <wp:inline distT="0" distB="0" distL="0" distR="0">
+            <wp:extent cx="3860497" cy="2066925"/>
+            <wp:effectExtent l="0" t="0" r="6985" b="0"/>
+            <wp:docPr id="11" name="Image 11" descr="C:\Users\Laurier\Documents\DOCS A CONSERVER - IMPORANT\git repos\projet_synthese_hiver_2018\presentation_images\game screen 2.png"/>
+            <wp:cNvGraphicFramePr>
+              <a:graphicFrameLocks xmlns:a="http://schemas.openxmlformats.org/drawingml/2006/main" noChangeAspect="1"/>
+            </wp:cNvGraphicFramePr>
+            <a:graphic xmlns:a="http://schemas.openxmlformats.org/drawingml/2006/main">
+              <a:graphicData uri="http://schemas.openxmlformats.org/drawingml/2006/picture">
+                <pic:pic xmlns:pic="http://schemas.openxmlformats.org/drawingml/2006/picture">
+                  <pic:nvPicPr>
+                    <pic:cNvPr id="0" name="Picture 1" descr="C:\Users\Laurier\Documents\DOCS A CONSERVER - IMPORANT\git repos\projet_synthese_hiver_2018\presentation_images\game screen 2.png"/>
                     <pic:cNvPicPr>
                       <a:picLocks noChangeAspect="1" noChangeArrowheads="1"/>
                     </pic:cNvPicPr>
                   </pic:nvPicPr>
                   <pic:blipFill>
-                    <a:blip r:embed="rId5">
+                    <a:blip r:embed="rId14" cstate="print">
                       <a:extLst>
                         <a:ext uri="{28A0092B-C50C-407E-A947-70E740481C1C}">
                           <a14:useLocalDpi xmlns:a14="http://schemas.microsoft.com/office/drawing/2010/main" val="0"/>
@@ -418,12 +1120,15 @@
                   <pic:spPr bwMode="auto">
                     <a:xfrm>
                       <a:off x="0" y="0"/>
-                      <a:ext cx="6843370" cy="5440454"/>
+                      <a:ext cx="3880139" cy="2077441"/>
                     </a:xfrm>
                     <a:prstGeom prst="rect">
                       <a:avLst/>
                     </a:prstGeom>
                     <a:noFill/>
+                    <a:ln>
+                      <a:noFill/>
+                    </a:ln>
                   </pic:spPr>
                 </pic:pic>
               </a:graphicData>
@@ -434,73 +1139,23 @@
     </w:p>
     <w:p>
       <w:pPr>
-        <w:rPr>
-          <w:lang w:val="en-US"/>
-        </w:rPr>
-      </w:pPr>
-      <w:r>
-        <w:rPr>
-          <w:lang w:val="en-US"/>
-        </w:rPr>
-        <w:br w:type="page"/>
-      </w:r>
-    </w:p>
-    <w:p>
-      <w:pPr>
-        <w:ind w:hanging="990"/>
-        <w:jc w:val="center"/>
-        <w:rPr>
-          <w:lang w:val="en-US"/>
-        </w:rPr>
-      </w:pPr>
-    </w:p>
-    <w:p>
-      <w:pPr>
         <w:pStyle w:val="Titre4"/>
-        <w:rPr>
-          <w:lang w:val="en-US"/>
-        </w:rPr>
-      </w:pPr>
-      <w:proofErr w:type="spellStart"/>
-      <w:r>
-        <w:rPr>
-          <w:lang w:val="en-US"/>
-        </w:rPr>
-        <w:t>e</w:t>
-      </w:r>
-      <w:r>
-        <w:rPr>
-          <w:lang w:val="en-US"/>
-        </w:rPr>
-        <w:t>ntity.living.animal</w:t>
-      </w:r>
-      <w:proofErr w:type="spellEnd"/>
-    </w:p>
-    <w:p>
-      <w:pPr>
-        <w:jc w:val="center"/>
-        <w:rPr>
-          <w:lang w:val="en-US"/>
-        </w:rPr>
-      </w:pPr>
-    </w:p>
-    <w:p>
-      <w:pPr>
-        <w:ind w:hanging="1350"/>
-        <w:jc w:val="center"/>
-        <w:rPr>
-          <w:rFonts w:asciiTheme="majorHAnsi" w:eastAsiaTheme="majorEastAsia" w:hAnsiTheme="majorHAnsi" w:cstheme="majorBidi"/>
-          <w:color w:val="1F4D78" w:themeColor="accent1" w:themeShade="7F"/>
-          <w:sz w:val="24"/>
-          <w:szCs w:val="24"/>
-        </w:rPr>
-      </w:pPr>
-      <w:r>
+      </w:pPr>
+      <w:r>
+        <w:t>L’inventaire</w:t>
+      </w:r>
+    </w:p>
+    <w:p>
+      <w:r>
+        <w:rPr>
+          <w:noProof/>
+          <w:lang w:eastAsia="fr-CA"/>
+        </w:rPr>
         <w:drawing>
-          <wp:inline distT="0" distB="0" distL="0" distR="0" wp14:anchorId="286F123F" wp14:editId="481BBD33">
-            <wp:extent cx="7298879" cy="5344510"/>
-            <wp:effectExtent l="0" t="0" r="0" b="8890"/>
-            <wp:docPr id="1" name="Image 1"/>
+          <wp:inline distT="0" distB="0" distL="0" distR="0">
+            <wp:extent cx="3875651" cy="2076450"/>
+            <wp:effectExtent l="0" t="0" r="0" b="0"/>
+            <wp:docPr id="12" name="Image 12" descr="C:\Users\Laurier\Documents\DOCS A CONSERVER - IMPORANT\git repos\projet_synthese_hiver_2018\presentation_images\inventory_open.png"/>
             <wp:cNvGraphicFramePr>
               <a:graphicFrameLocks xmlns:a="http://schemas.openxmlformats.org/drawingml/2006/main" noChangeAspect="1"/>
             </wp:cNvGraphicFramePr>
@@ -508,23 +1163,36 @@
               <a:graphicData uri="http://schemas.openxmlformats.org/drawingml/2006/picture">
                 <pic:pic xmlns:pic="http://schemas.openxmlformats.org/drawingml/2006/picture">
                   <pic:nvPicPr>
-                    <pic:cNvPr id="1" name=""/>
-                    <pic:cNvPicPr/>
+                    <pic:cNvPr id="0" name="Picture 2" descr="C:\Users\Laurier\Documents\DOCS A CONSERVER - IMPORANT\git repos\projet_synthese_hiver_2018\presentation_images\inventory_open.png"/>
+                    <pic:cNvPicPr>
+                      <a:picLocks noChangeAspect="1" noChangeArrowheads="1"/>
+                    </pic:cNvPicPr>
                   </pic:nvPicPr>
                   <pic:blipFill>
-                    <a:blip r:embed="rId6"/>
+                    <a:blip r:embed="rId15" cstate="print">
+                      <a:extLst>
+                        <a:ext uri="{28A0092B-C50C-407E-A947-70E740481C1C}">
+                          <a14:useLocalDpi xmlns:a14="http://schemas.microsoft.com/office/drawing/2010/main" val="0"/>
+                        </a:ext>
+                      </a:extLst>
+                    </a:blip>
+                    <a:srcRect/>
                     <a:stretch>
                       <a:fillRect/>
                     </a:stretch>
                   </pic:blipFill>
-                  <pic:spPr>
+                  <pic:spPr bwMode="auto">
                     <a:xfrm>
                       <a:off x="0" y="0"/>
-                      <a:ext cx="7358553" cy="5388206"/>
+                      <a:ext cx="3926948" cy="2103933"/>
                     </a:xfrm>
                     <a:prstGeom prst="rect">
                       <a:avLst/>
                     </a:prstGeom>
+                    <a:noFill/>
+                    <a:ln>
+                      <a:noFill/>
+                    </a:ln>
                   </pic:spPr>
                 </pic:pic>
               </a:graphicData>
@@ -532,40 +1200,113 @@
           </wp:inline>
         </w:drawing>
       </w:r>
-      <w:r>
-        <w:br w:type="page"/>
-      </w:r>
-    </w:p>
-    <w:p>
-      <w:pPr>
-        <w:pStyle w:val="Titre3"/>
-      </w:pPr>
-    </w:p>
-    <w:p>
-      <w:pPr>
-        <w:rPr>
-          <w:rFonts w:asciiTheme="majorHAnsi" w:eastAsiaTheme="majorEastAsia" w:hAnsiTheme="majorHAnsi" w:cstheme="majorBidi"/>
-          <w:color w:val="1F4D78" w:themeColor="accent1" w:themeShade="7F"/>
-          <w:sz w:val="24"/>
-          <w:szCs w:val="24"/>
-        </w:rPr>
-      </w:pPr>
-      <w:r>
-        <w:br w:type="page"/>
-      </w:r>
-    </w:p>
-    <w:p>
-      <w:pPr>
-        <w:pStyle w:val="Titre3"/>
+    </w:p>
+    <w:p>
+      <w:pPr>
+        <w:pStyle w:val="Titre4"/>
+      </w:pPr>
+      <w:r>
+        <w:t>Les statistiques du joueur</w:t>
+      </w:r>
+    </w:p>
+    <w:p>
+      <w:r>
+        <w:rPr>
+          <w:noProof/>
+          <w:lang w:eastAsia="fr-CA"/>
+        </w:rPr>
+        <w:drawing>
+          <wp:inline distT="0" distB="0" distL="0" distR="0">
+            <wp:extent cx="3882988" cy="2078966"/>
+            <wp:effectExtent l="0" t="0" r="3810" b="0"/>
+            <wp:docPr id="13" name="Image 13" descr="C:\Users\Laurier\Documents\DOCS A CONSERVER - IMPORANT\git repos\projet_synthese_hiver_2018\presentation_images\stats_open.png"/>
+            <wp:cNvGraphicFramePr>
+              <a:graphicFrameLocks xmlns:a="http://schemas.openxmlformats.org/drawingml/2006/main" noChangeAspect="1"/>
+            </wp:cNvGraphicFramePr>
+            <a:graphic xmlns:a="http://schemas.openxmlformats.org/drawingml/2006/main">
+              <a:graphicData uri="http://schemas.openxmlformats.org/drawingml/2006/picture">
+                <pic:pic xmlns:pic="http://schemas.openxmlformats.org/drawingml/2006/picture">
+                  <pic:nvPicPr>
+                    <pic:cNvPr id="0" name="Picture 3" descr="C:\Users\Laurier\Documents\DOCS A CONSERVER - IMPORANT\git repos\projet_synthese_hiver_2018\presentation_images\stats_open.png"/>
+                    <pic:cNvPicPr>
+                      <a:picLocks noChangeAspect="1" noChangeArrowheads="1"/>
+                    </pic:cNvPicPr>
+                  </pic:nvPicPr>
+                  <pic:blipFill>
+                    <a:blip r:embed="rId16" cstate="print">
+                      <a:extLst>
+                        <a:ext uri="{28A0092B-C50C-407E-A947-70E740481C1C}">
+                          <a14:useLocalDpi xmlns:a14="http://schemas.microsoft.com/office/drawing/2010/main" val="0"/>
+                        </a:ext>
+                      </a:extLst>
+                    </a:blip>
+                    <a:srcRect/>
+                    <a:stretch>
+                      <a:fillRect/>
+                    </a:stretch>
+                  </pic:blipFill>
+                  <pic:spPr bwMode="auto">
+                    <a:xfrm>
+                      <a:off x="0" y="0"/>
+                      <a:ext cx="3905281" cy="2090902"/>
+                    </a:xfrm>
+                    <a:prstGeom prst="rect">
+                      <a:avLst/>
+                    </a:prstGeom>
+                    <a:noFill/>
+                    <a:ln>
+                      <a:noFill/>
+                    </a:ln>
+                  </pic:spPr>
+                </pic:pic>
+              </a:graphicData>
+            </a:graphic>
+          </wp:inline>
+        </w:drawing>
+      </w:r>
+    </w:p>
+    <w:p>
+      <w:pPr>
+        <w:pStyle w:val="Titre2"/>
       </w:pPr>
       <w:r>
         <w:lastRenderedPageBreak/>
-        <w:t>Conception des interfaces usagers</w:t>
-      </w:r>
-    </w:p>
-    <w:p>
-      <w:r>
-        <w:t>[…]</w:t>
+        <w:t>À suivre</w:t>
+      </w:r>
+    </w:p>
+    <w:p>
+      <w:r>
+        <w:t>Puisque le projet est de relativement grande envergure</w:t>
+      </w:r>
+      <w:r>
+        <w:t xml:space="preserve"> par rapport au relativement court laps de temps disponible pour le réaliser</w:t>
+      </w:r>
+      <w:r>
+        <w:t xml:space="preserve">, plusieurs fonctionnalités </w:t>
+      </w:r>
+      <w:r>
+        <w:t xml:space="preserve">potentielles </w:t>
+      </w:r>
+      <w:r>
+        <w:t>ont été retirées de la planification, afin de donner un objectif plus réaliste</w:t>
+      </w:r>
+      <w:r>
+        <w:t xml:space="preserve"> au projet</w:t>
+      </w:r>
+      <w:r>
+        <w:t xml:space="preserve">. Cependant, si, avec le temps, la planification actuelle commence à sembler trop ou pas assez remplie, la porte reste toujours ouverte afin de peaufiner ou </w:t>
+      </w:r>
+      <w:r>
+        <w:t xml:space="preserve">de </w:t>
+      </w:r>
+      <w:r>
+        <w:t>restructurer les objectifs</w:t>
+      </w:r>
+      <w:r>
+        <w:t xml:space="preserve"> à long terme du projet</w:t>
+      </w:r>
+      <w:r>
+        <w:t>.</w:t>
       </w:r>
     </w:p>
     <w:sectPr>
@@ -578,20 +1319,190 @@
 </w:document>
 </file>
 
+<file path=word/endnotes.xml><?xml version="1.0" encoding="utf-8"?>
+<w:endnotes xmlns:wpc="http://schemas.microsoft.com/office/word/2010/wordprocessingCanvas" xmlns:mc="http://schemas.openxmlformats.org/markup-compatibility/2006" xmlns:o="urn:schemas-microsoft-com:office:office" xmlns:r="http://schemas.openxmlformats.org/officeDocument/2006/relationships" xmlns:m="http://schemas.openxmlformats.org/officeDocument/2006/math" xmlns:v="urn:schemas-microsoft-com:vml" xmlns:wp14="http://schemas.microsoft.com/office/word/2010/wordprocessingDrawing" xmlns:wp="http://schemas.openxmlformats.org/drawingml/2006/wordprocessingDrawing" xmlns:w10="urn:schemas-microsoft-com:office:word" xmlns:w="http://schemas.openxmlformats.org/wordprocessingml/2006/main" xmlns:w14="http://schemas.microsoft.com/office/word/2010/wordml" xmlns:w15="http://schemas.microsoft.com/office/word/2012/wordml" xmlns:wpg="http://schemas.microsoft.com/office/word/2010/wordprocessingGroup" xmlns:wpi="http://schemas.microsoft.com/office/word/2010/wordprocessingInk" xmlns:wne="http://schemas.microsoft.com/office/word/2006/wordml" xmlns:wps="http://schemas.microsoft.com/office/word/2010/wordprocessingShape" mc:Ignorable="w14 w15 wp14">
+  <w:endnote w:type="separator" w:id="-1">
+    <w:p>
+      <w:pPr>
+        <w:spacing w:after="0" w:line="240" w:lineRule="auto"/>
+      </w:pPr>
+      <w:r>
+        <w:separator/>
+      </w:r>
+    </w:p>
+  </w:endnote>
+  <w:endnote w:type="continuationSeparator" w:id="0">
+    <w:p>
+      <w:pPr>
+        <w:spacing w:after="0" w:line="240" w:lineRule="auto"/>
+      </w:pPr>
+      <w:r>
+        <w:continuationSeparator/>
+      </w:r>
+    </w:p>
+  </w:endnote>
+</w:endnotes>
+</file>
+
+<file path=word/footnotes.xml><?xml version="1.0" encoding="utf-8"?>
+<w:footnotes xmlns:wpc="http://schemas.microsoft.com/office/word/2010/wordprocessingCanvas" xmlns:mc="http://schemas.openxmlformats.org/markup-compatibility/2006" xmlns:o="urn:schemas-microsoft-com:office:office" xmlns:r="http://schemas.openxmlformats.org/officeDocument/2006/relationships" xmlns:m="http://schemas.openxmlformats.org/officeDocument/2006/math" xmlns:v="urn:schemas-microsoft-com:vml" xmlns:wp14="http://schemas.microsoft.com/office/word/2010/wordprocessingDrawing" xmlns:wp="http://schemas.openxmlformats.org/drawingml/2006/wordprocessingDrawing" xmlns:w10="urn:schemas-microsoft-com:office:word" xmlns:w="http://schemas.openxmlformats.org/wordprocessingml/2006/main" xmlns:w14="http://schemas.microsoft.com/office/word/2010/wordml" xmlns:w15="http://schemas.microsoft.com/office/word/2012/wordml" xmlns:wpg="http://schemas.microsoft.com/office/word/2010/wordprocessingGroup" xmlns:wpi="http://schemas.microsoft.com/office/word/2010/wordprocessingInk" xmlns:wne="http://schemas.microsoft.com/office/word/2006/wordml" xmlns:wps="http://schemas.microsoft.com/office/word/2010/wordprocessingShape" mc:Ignorable="w14 w15 wp14">
+  <w:footnote w:type="separator" w:id="-1">
+    <w:p>
+      <w:pPr>
+        <w:spacing w:after="0" w:line="240" w:lineRule="auto"/>
+      </w:pPr>
+      <w:r>
+        <w:separator/>
+      </w:r>
+    </w:p>
+  </w:footnote>
+  <w:footnote w:type="continuationSeparator" w:id="0">
+    <w:p>
+      <w:pPr>
+        <w:spacing w:after="0" w:line="240" w:lineRule="auto"/>
+      </w:pPr>
+      <w:r>
+        <w:continuationSeparator/>
+      </w:r>
+    </w:p>
+  </w:footnote>
+</w:footnotes>
+</file>
+
+<file path=word/numbering.xml><?xml version="1.0" encoding="utf-8"?>
+<w:numbering xmlns:wpc="http://schemas.microsoft.com/office/word/2010/wordprocessingCanvas" xmlns:mc="http://schemas.openxmlformats.org/markup-compatibility/2006" xmlns:o="urn:schemas-microsoft-com:office:office" xmlns:r="http://schemas.openxmlformats.org/officeDocument/2006/relationships" xmlns:m="http://schemas.openxmlformats.org/officeDocument/2006/math" xmlns:v="urn:schemas-microsoft-com:vml" xmlns:wp14="http://schemas.microsoft.com/office/word/2010/wordprocessingDrawing" xmlns:wp="http://schemas.openxmlformats.org/drawingml/2006/wordprocessingDrawing" xmlns:w10="urn:schemas-microsoft-com:office:word" xmlns:w="http://schemas.openxmlformats.org/wordprocessingml/2006/main" xmlns:w14="http://schemas.microsoft.com/office/word/2010/wordml" xmlns:w15="http://schemas.microsoft.com/office/word/2012/wordml" xmlns:wpg="http://schemas.microsoft.com/office/word/2010/wordprocessingGroup" xmlns:wpi="http://schemas.microsoft.com/office/word/2010/wordprocessingInk" xmlns:wne="http://schemas.microsoft.com/office/word/2006/wordml" xmlns:wps="http://schemas.microsoft.com/office/word/2010/wordprocessingShape" mc:Ignorable="w14 w15 wp14">
+  <w:abstractNum w:abstractNumId="0" w15:restartNumberingAfterBreak="0">
+    <w:nsid w:val="787A4436"/>
+    <w:multiLevelType w:val="hybridMultilevel"/>
+    <w:tmpl w:val="C688CDA0"/>
+    <w:lvl w:ilvl="0" w:tplc="0FF0BBB6">
+      <w:numFmt w:val="bullet"/>
+      <w:lvlText w:val="-"/>
+      <w:lvlJc w:val="left"/>
+      <w:pPr>
+        <w:ind w:left="720" w:hanging="360"/>
+      </w:pPr>
+      <w:rPr>
+        <w:rFonts w:ascii="Franklin Gothic Book" w:eastAsiaTheme="minorEastAsia" w:hAnsi="Franklin Gothic Book" w:cstheme="minorBidi" w:hint="default"/>
+      </w:rPr>
+    </w:lvl>
+    <w:lvl w:ilvl="1" w:tplc="0C0C0003">
+      <w:start w:val="1"/>
+      <w:numFmt w:val="bullet"/>
+      <w:lvlText w:val="o"/>
+      <w:lvlJc w:val="left"/>
+      <w:pPr>
+        <w:ind w:left="1440" w:hanging="360"/>
+      </w:pPr>
+      <w:rPr>
+        <w:rFonts w:ascii="Courier New" w:hAnsi="Courier New" w:cs="Courier New" w:hint="default"/>
+      </w:rPr>
+    </w:lvl>
+    <w:lvl w:ilvl="2" w:tplc="0C0C0005" w:tentative="1">
+      <w:start w:val="1"/>
+      <w:numFmt w:val="bullet"/>
+      <w:lvlText w:val=""/>
+      <w:lvlJc w:val="left"/>
+      <w:pPr>
+        <w:ind w:left="2160" w:hanging="360"/>
+      </w:pPr>
+      <w:rPr>
+        <w:rFonts w:ascii="Wingdings" w:hAnsi="Wingdings" w:hint="default"/>
+      </w:rPr>
+    </w:lvl>
+    <w:lvl w:ilvl="3" w:tplc="0C0C0001" w:tentative="1">
+      <w:start w:val="1"/>
+      <w:numFmt w:val="bullet"/>
+      <w:lvlText w:val=""/>
+      <w:lvlJc w:val="left"/>
+      <w:pPr>
+        <w:ind w:left="2880" w:hanging="360"/>
+      </w:pPr>
+      <w:rPr>
+        <w:rFonts w:ascii="Symbol" w:hAnsi="Symbol" w:hint="default"/>
+      </w:rPr>
+    </w:lvl>
+    <w:lvl w:ilvl="4" w:tplc="0C0C0003" w:tentative="1">
+      <w:start w:val="1"/>
+      <w:numFmt w:val="bullet"/>
+      <w:lvlText w:val="o"/>
+      <w:lvlJc w:val="left"/>
+      <w:pPr>
+        <w:ind w:left="3600" w:hanging="360"/>
+      </w:pPr>
+      <w:rPr>
+        <w:rFonts w:ascii="Courier New" w:hAnsi="Courier New" w:cs="Courier New" w:hint="default"/>
+      </w:rPr>
+    </w:lvl>
+    <w:lvl w:ilvl="5" w:tplc="0C0C0005" w:tentative="1">
+      <w:start w:val="1"/>
+      <w:numFmt w:val="bullet"/>
+      <w:lvlText w:val=""/>
+      <w:lvlJc w:val="left"/>
+      <w:pPr>
+        <w:ind w:left="4320" w:hanging="360"/>
+      </w:pPr>
+      <w:rPr>
+        <w:rFonts w:ascii="Wingdings" w:hAnsi="Wingdings" w:hint="default"/>
+      </w:rPr>
+    </w:lvl>
+    <w:lvl w:ilvl="6" w:tplc="0C0C0001" w:tentative="1">
+      <w:start w:val="1"/>
+      <w:numFmt w:val="bullet"/>
+      <w:lvlText w:val=""/>
+      <w:lvlJc w:val="left"/>
+      <w:pPr>
+        <w:ind w:left="5040" w:hanging="360"/>
+      </w:pPr>
+      <w:rPr>
+        <w:rFonts w:ascii="Symbol" w:hAnsi="Symbol" w:hint="default"/>
+      </w:rPr>
+    </w:lvl>
+    <w:lvl w:ilvl="7" w:tplc="0C0C0003" w:tentative="1">
+      <w:start w:val="1"/>
+      <w:numFmt w:val="bullet"/>
+      <w:lvlText w:val="o"/>
+      <w:lvlJc w:val="left"/>
+      <w:pPr>
+        <w:ind w:left="5760" w:hanging="360"/>
+      </w:pPr>
+      <w:rPr>
+        <w:rFonts w:ascii="Courier New" w:hAnsi="Courier New" w:cs="Courier New" w:hint="default"/>
+      </w:rPr>
+    </w:lvl>
+    <w:lvl w:ilvl="8" w:tplc="0C0C0005" w:tentative="1">
+      <w:start w:val="1"/>
+      <w:numFmt w:val="bullet"/>
+      <w:lvlText w:val=""/>
+      <w:lvlJc w:val="left"/>
+      <w:pPr>
+        <w:ind w:left="6480" w:hanging="360"/>
+      </w:pPr>
+      <w:rPr>
+        <w:rFonts w:ascii="Wingdings" w:hAnsi="Wingdings" w:hint="default"/>
+      </w:rPr>
+    </w:lvl>
+  </w:abstractNum>
+  <w:num w:numId="1">
+    <w:abstractNumId w:val="0"/>
+  </w:num>
+</w:numbering>
+</file>
+
 <file path=word/styles.xml><?xml version="1.0" encoding="utf-8"?>
 <w:styles xmlns:mc="http://schemas.openxmlformats.org/markup-compatibility/2006" xmlns:r="http://schemas.openxmlformats.org/officeDocument/2006/relationships" xmlns:w="http://schemas.openxmlformats.org/wordprocessingml/2006/main" xmlns:w14="http://schemas.microsoft.com/office/word/2010/wordml" xmlns:w15="http://schemas.microsoft.com/office/word/2012/wordml" mc:Ignorable="w14 w15">
   <w:docDefaults>
     <w:rPrDefault>
       <w:rPr>
-        <w:rFonts w:asciiTheme="minorHAnsi" w:eastAsiaTheme="minorHAnsi" w:hAnsiTheme="minorHAnsi" w:cstheme="minorBidi"/>
-        <w:sz w:val="22"/>
-        <w:szCs w:val="22"/>
+        <w:rFonts w:asciiTheme="minorHAnsi" w:eastAsiaTheme="minorEastAsia" w:hAnsiTheme="minorHAnsi" w:cstheme="minorBidi"/>
+        <w:sz w:val="21"/>
+        <w:szCs w:val="21"/>
         <w:lang w:val="fr-CA" w:eastAsia="en-US" w:bidi="ar-SA"/>
       </w:rPr>
     </w:rPrDefault>
     <w:pPrDefault>
       <w:pPr>
-        <w:spacing w:after="160" w:line="259" w:lineRule="auto"/>
+        <w:spacing w:after="200" w:line="288" w:lineRule="auto"/>
       </w:pPr>
     </w:pPrDefault>
   </w:docDefaults>
@@ -971,7 +1882,31 @@
   <w:style w:type="paragraph" w:default="1" w:styleId="Normal">
     <w:name w:val="Normal"/>
     <w:qFormat/>
-    <w:rsid w:val="000D2ED2"/>
+    <w:rsid w:val="00860489"/>
+    <w:rPr>
+      <w:sz w:val="20"/>
+    </w:rPr>
+  </w:style>
+  <w:style w:type="paragraph" w:styleId="Titre1">
+    <w:name w:val="heading 1"/>
+    <w:basedOn w:val="Normal"/>
+    <w:next w:val="Normal"/>
+    <w:link w:val="Titre1Car"/>
+    <w:uiPriority w:val="9"/>
+    <w:qFormat/>
+    <w:rsid w:val="00B7734F"/>
+    <w:pPr>
+      <w:keepNext/>
+      <w:keepLines/>
+      <w:spacing w:before="360" w:after="40" w:line="240" w:lineRule="auto"/>
+      <w:outlineLvl w:val="0"/>
+    </w:pPr>
+    <w:rPr>
+      <w:rFonts w:asciiTheme="majorHAnsi" w:eastAsiaTheme="majorEastAsia" w:hAnsiTheme="majorHAnsi" w:cstheme="majorBidi"/>
+      <w:color w:val="D13A54" w:themeColor="accent6" w:themeShade="BF"/>
+      <w:sz w:val="40"/>
+      <w:szCs w:val="40"/>
+    </w:rPr>
   </w:style>
   <w:style w:type="paragraph" w:styleId="Titre2">
     <w:name w:val="heading 2"/>
@@ -981,18 +1916,18 @@
     <w:uiPriority w:val="9"/>
     <w:unhideWhenUsed/>
     <w:qFormat/>
-    <w:rsid w:val="007113A0"/>
+    <w:rsid w:val="00B7734F"/>
     <w:pPr>
       <w:keepNext/>
       <w:keepLines/>
-      <w:spacing w:before="40" w:after="0"/>
+      <w:spacing w:before="80" w:after="0" w:line="240" w:lineRule="auto"/>
       <w:outlineLvl w:val="1"/>
     </w:pPr>
     <w:rPr>
       <w:rFonts w:asciiTheme="majorHAnsi" w:eastAsiaTheme="majorEastAsia" w:hAnsiTheme="majorHAnsi" w:cstheme="majorBidi"/>
-      <w:color w:val="2E74B5" w:themeColor="accent1" w:themeShade="BF"/>
-      <w:sz w:val="26"/>
-      <w:szCs w:val="26"/>
+      <w:color w:val="D13A54" w:themeColor="accent6" w:themeShade="BF"/>
+      <w:sz w:val="28"/>
+      <w:szCs w:val="28"/>
     </w:rPr>
   </w:style>
   <w:style w:type="paragraph" w:styleId="Titre3">
@@ -1003,16 +1938,16 @@
     <w:uiPriority w:val="9"/>
     <w:unhideWhenUsed/>
     <w:qFormat/>
-    <w:rsid w:val="00001745"/>
+    <w:rsid w:val="00B7734F"/>
     <w:pPr>
       <w:keepNext/>
       <w:keepLines/>
-      <w:spacing w:before="40" w:after="0"/>
+      <w:spacing w:before="80" w:after="0" w:line="240" w:lineRule="auto"/>
       <w:outlineLvl w:val="2"/>
     </w:pPr>
     <w:rPr>
       <w:rFonts w:asciiTheme="majorHAnsi" w:eastAsiaTheme="majorEastAsia" w:hAnsiTheme="majorHAnsi" w:cstheme="majorBidi"/>
-      <w:color w:val="1F4D78" w:themeColor="accent1" w:themeShade="7F"/>
+      <w:color w:val="D13A54" w:themeColor="accent6" w:themeShade="BF"/>
       <w:sz w:val="24"/>
       <w:szCs w:val="24"/>
     </w:rPr>
@@ -1025,19 +1960,137 @@
     <w:uiPriority w:val="9"/>
     <w:unhideWhenUsed/>
     <w:qFormat/>
-    <w:rsid w:val="000D2ED2"/>
+    <w:rsid w:val="00B7734F"/>
+    <w:pPr>
+      <w:keepNext/>
+      <w:keepLines/>
+      <w:spacing w:before="80" w:after="0"/>
+      <w:outlineLvl w:val="3"/>
+    </w:pPr>
+    <w:rPr>
+      <w:rFonts w:asciiTheme="majorHAnsi" w:eastAsiaTheme="majorEastAsia" w:hAnsiTheme="majorHAnsi" w:cstheme="majorBidi"/>
+      <w:color w:val="E28394" w:themeColor="accent6"/>
+      <w:sz w:val="22"/>
+      <w:szCs w:val="22"/>
+    </w:rPr>
+  </w:style>
+  <w:style w:type="paragraph" w:styleId="Titre5">
+    <w:name w:val="heading 5"/>
+    <w:basedOn w:val="Normal"/>
+    <w:next w:val="Normal"/>
+    <w:link w:val="Titre5Car"/>
+    <w:uiPriority w:val="9"/>
+    <w:semiHidden/>
+    <w:unhideWhenUsed/>
+    <w:qFormat/>
+    <w:rsid w:val="00B7734F"/>
     <w:pPr>
       <w:keepNext/>
       <w:keepLines/>
       <w:spacing w:before="40" w:after="0"/>
-      <w:ind w:left="708"/>
-      <w:outlineLvl w:val="3"/>
+      <w:outlineLvl w:val="4"/>
     </w:pPr>
     <w:rPr>
       <w:rFonts w:asciiTheme="majorHAnsi" w:eastAsiaTheme="majorEastAsia" w:hAnsiTheme="majorHAnsi" w:cstheme="majorBidi"/>
       <w:i/>
       <w:iCs/>
-      <w:color w:val="2E74B5" w:themeColor="accent1" w:themeShade="BF"/>
+      <w:color w:val="E28394" w:themeColor="accent6"/>
+      <w:sz w:val="22"/>
+      <w:szCs w:val="22"/>
+    </w:rPr>
+  </w:style>
+  <w:style w:type="paragraph" w:styleId="Titre6">
+    <w:name w:val="heading 6"/>
+    <w:basedOn w:val="Normal"/>
+    <w:next w:val="Normal"/>
+    <w:link w:val="Titre6Car"/>
+    <w:uiPriority w:val="9"/>
+    <w:semiHidden/>
+    <w:unhideWhenUsed/>
+    <w:qFormat/>
+    <w:rsid w:val="00B7734F"/>
+    <w:pPr>
+      <w:keepNext/>
+      <w:keepLines/>
+      <w:spacing w:before="40" w:after="0"/>
+      <w:outlineLvl w:val="5"/>
+    </w:pPr>
+    <w:rPr>
+      <w:rFonts w:asciiTheme="majorHAnsi" w:eastAsiaTheme="majorEastAsia" w:hAnsiTheme="majorHAnsi" w:cstheme="majorBidi"/>
+      <w:color w:val="E28394" w:themeColor="accent6"/>
+    </w:rPr>
+  </w:style>
+  <w:style w:type="paragraph" w:styleId="Titre7">
+    <w:name w:val="heading 7"/>
+    <w:basedOn w:val="Normal"/>
+    <w:next w:val="Normal"/>
+    <w:link w:val="Titre7Car"/>
+    <w:uiPriority w:val="9"/>
+    <w:semiHidden/>
+    <w:unhideWhenUsed/>
+    <w:qFormat/>
+    <w:rsid w:val="00B7734F"/>
+    <w:pPr>
+      <w:keepNext/>
+      <w:keepLines/>
+      <w:spacing w:before="40" w:after="0"/>
+      <w:outlineLvl w:val="6"/>
+    </w:pPr>
+    <w:rPr>
+      <w:rFonts w:asciiTheme="majorHAnsi" w:eastAsiaTheme="majorEastAsia" w:hAnsiTheme="majorHAnsi" w:cstheme="majorBidi"/>
+      <w:b/>
+      <w:bCs/>
+      <w:color w:val="E28394" w:themeColor="accent6"/>
+    </w:rPr>
+  </w:style>
+  <w:style w:type="paragraph" w:styleId="Titre8">
+    <w:name w:val="heading 8"/>
+    <w:basedOn w:val="Normal"/>
+    <w:next w:val="Normal"/>
+    <w:link w:val="Titre8Car"/>
+    <w:uiPriority w:val="9"/>
+    <w:semiHidden/>
+    <w:unhideWhenUsed/>
+    <w:qFormat/>
+    <w:rsid w:val="00B7734F"/>
+    <w:pPr>
+      <w:keepNext/>
+      <w:keepLines/>
+      <w:spacing w:before="40" w:after="0"/>
+      <w:outlineLvl w:val="7"/>
+    </w:pPr>
+    <w:rPr>
+      <w:rFonts w:asciiTheme="majorHAnsi" w:eastAsiaTheme="majorEastAsia" w:hAnsiTheme="majorHAnsi" w:cstheme="majorBidi"/>
+      <w:b/>
+      <w:bCs/>
+      <w:i/>
+      <w:iCs/>
+      <w:color w:val="E28394" w:themeColor="accent6"/>
+      <w:szCs w:val="20"/>
+    </w:rPr>
+  </w:style>
+  <w:style w:type="paragraph" w:styleId="Titre9">
+    <w:name w:val="heading 9"/>
+    <w:basedOn w:val="Normal"/>
+    <w:next w:val="Normal"/>
+    <w:link w:val="Titre9Car"/>
+    <w:uiPriority w:val="9"/>
+    <w:semiHidden/>
+    <w:unhideWhenUsed/>
+    <w:qFormat/>
+    <w:rsid w:val="00B7734F"/>
+    <w:pPr>
+      <w:keepNext/>
+      <w:keepLines/>
+      <w:spacing w:before="40" w:after="0"/>
+      <w:outlineLvl w:val="8"/>
+    </w:pPr>
+    <w:rPr>
+      <w:rFonts w:asciiTheme="majorHAnsi" w:eastAsiaTheme="majorEastAsia" w:hAnsiTheme="majorHAnsi" w:cstheme="majorBidi"/>
+      <w:i/>
+      <w:iCs/>
+      <w:color w:val="E28394" w:themeColor="accent6"/>
+      <w:szCs w:val="20"/>
     </w:rPr>
   </w:style>
   <w:style w:type="character" w:default="1" w:styleId="Policepardfaut">
@@ -1072,12 +2125,12 @@
     <w:basedOn w:val="Policepardfaut"/>
     <w:link w:val="Titre2"/>
     <w:uiPriority w:val="9"/>
-    <w:rsid w:val="007113A0"/>
+    <w:rsid w:val="00B7734F"/>
     <w:rPr>
       <w:rFonts w:asciiTheme="majorHAnsi" w:eastAsiaTheme="majorEastAsia" w:hAnsiTheme="majorHAnsi" w:cstheme="majorBidi"/>
-      <w:color w:val="2E74B5" w:themeColor="accent1" w:themeShade="BF"/>
-      <w:sz w:val="26"/>
-      <w:szCs w:val="26"/>
+      <w:color w:val="D13A54" w:themeColor="accent6" w:themeShade="BF"/>
+      <w:sz w:val="28"/>
+      <w:szCs w:val="28"/>
     </w:rPr>
   </w:style>
   <w:style w:type="character" w:customStyle="1" w:styleId="Titre3Car">
@@ -1085,10 +2138,10 @@
     <w:basedOn w:val="Policepardfaut"/>
     <w:link w:val="Titre3"/>
     <w:uiPriority w:val="9"/>
-    <w:rsid w:val="00001745"/>
+    <w:rsid w:val="00B7734F"/>
     <w:rPr>
       <w:rFonts w:asciiTheme="majorHAnsi" w:eastAsiaTheme="majorEastAsia" w:hAnsiTheme="majorHAnsi" w:cstheme="majorBidi"/>
-      <w:color w:val="1F4D78" w:themeColor="accent1" w:themeShade="7F"/>
+      <w:color w:val="D13A54" w:themeColor="accent6" w:themeShade="BF"/>
       <w:sz w:val="24"/>
       <w:szCs w:val="24"/>
     </w:rPr>
@@ -1098,21 +2151,427 @@
     <w:basedOn w:val="Policepardfaut"/>
     <w:link w:val="Titre4"/>
     <w:uiPriority w:val="9"/>
-    <w:rsid w:val="000D2ED2"/>
+    <w:rsid w:val="00B7734F"/>
+    <w:rPr>
+      <w:rFonts w:asciiTheme="majorHAnsi" w:eastAsiaTheme="majorEastAsia" w:hAnsiTheme="majorHAnsi" w:cstheme="majorBidi"/>
+      <w:color w:val="E28394" w:themeColor="accent6"/>
+      <w:sz w:val="22"/>
+      <w:szCs w:val="22"/>
+    </w:rPr>
+  </w:style>
+  <w:style w:type="character" w:customStyle="1" w:styleId="Titre1Car">
+    <w:name w:val="Titre 1 Car"/>
+    <w:basedOn w:val="Policepardfaut"/>
+    <w:link w:val="Titre1"/>
+    <w:uiPriority w:val="9"/>
+    <w:rsid w:val="00B7734F"/>
+    <w:rPr>
+      <w:rFonts w:asciiTheme="majorHAnsi" w:eastAsiaTheme="majorEastAsia" w:hAnsiTheme="majorHAnsi" w:cstheme="majorBidi"/>
+      <w:color w:val="D13A54" w:themeColor="accent6" w:themeShade="BF"/>
+      <w:sz w:val="40"/>
+      <w:szCs w:val="40"/>
+    </w:rPr>
+  </w:style>
+  <w:style w:type="character" w:customStyle="1" w:styleId="Titre5Car">
+    <w:name w:val="Titre 5 Car"/>
+    <w:basedOn w:val="Policepardfaut"/>
+    <w:link w:val="Titre5"/>
+    <w:uiPriority w:val="9"/>
+    <w:semiHidden/>
+    <w:rsid w:val="00B7734F"/>
     <w:rPr>
       <w:rFonts w:asciiTheme="majorHAnsi" w:eastAsiaTheme="majorEastAsia" w:hAnsiTheme="majorHAnsi" w:cstheme="majorBidi"/>
       <w:i/>
       <w:iCs/>
-      <w:color w:val="2E74B5" w:themeColor="accent1" w:themeShade="BF"/>
-    </w:rPr>
+      <w:color w:val="E28394" w:themeColor="accent6"/>
+      <w:sz w:val="22"/>
+      <w:szCs w:val="22"/>
+    </w:rPr>
+  </w:style>
+  <w:style w:type="character" w:customStyle="1" w:styleId="Titre6Car">
+    <w:name w:val="Titre 6 Car"/>
+    <w:basedOn w:val="Policepardfaut"/>
+    <w:link w:val="Titre6"/>
+    <w:uiPriority w:val="9"/>
+    <w:semiHidden/>
+    <w:rsid w:val="00B7734F"/>
+    <w:rPr>
+      <w:rFonts w:asciiTheme="majorHAnsi" w:eastAsiaTheme="majorEastAsia" w:hAnsiTheme="majorHAnsi" w:cstheme="majorBidi"/>
+      <w:color w:val="E28394" w:themeColor="accent6"/>
+    </w:rPr>
+  </w:style>
+  <w:style w:type="character" w:customStyle="1" w:styleId="Titre7Car">
+    <w:name w:val="Titre 7 Car"/>
+    <w:basedOn w:val="Policepardfaut"/>
+    <w:link w:val="Titre7"/>
+    <w:uiPriority w:val="9"/>
+    <w:semiHidden/>
+    <w:rsid w:val="00B7734F"/>
+    <w:rPr>
+      <w:rFonts w:asciiTheme="majorHAnsi" w:eastAsiaTheme="majorEastAsia" w:hAnsiTheme="majorHAnsi" w:cstheme="majorBidi"/>
+      <w:b/>
+      <w:bCs/>
+      <w:color w:val="E28394" w:themeColor="accent6"/>
+    </w:rPr>
+  </w:style>
+  <w:style w:type="character" w:customStyle="1" w:styleId="Titre8Car">
+    <w:name w:val="Titre 8 Car"/>
+    <w:basedOn w:val="Policepardfaut"/>
+    <w:link w:val="Titre8"/>
+    <w:uiPriority w:val="9"/>
+    <w:semiHidden/>
+    <w:rsid w:val="00B7734F"/>
+    <w:rPr>
+      <w:rFonts w:asciiTheme="majorHAnsi" w:eastAsiaTheme="majorEastAsia" w:hAnsiTheme="majorHAnsi" w:cstheme="majorBidi"/>
+      <w:b/>
+      <w:bCs/>
+      <w:i/>
+      <w:iCs/>
+      <w:color w:val="E28394" w:themeColor="accent6"/>
+      <w:sz w:val="20"/>
+      <w:szCs w:val="20"/>
+    </w:rPr>
+  </w:style>
+  <w:style w:type="character" w:customStyle="1" w:styleId="Titre9Car">
+    <w:name w:val="Titre 9 Car"/>
+    <w:basedOn w:val="Policepardfaut"/>
+    <w:link w:val="Titre9"/>
+    <w:uiPriority w:val="9"/>
+    <w:semiHidden/>
+    <w:rsid w:val="00B7734F"/>
+    <w:rPr>
+      <w:rFonts w:asciiTheme="majorHAnsi" w:eastAsiaTheme="majorEastAsia" w:hAnsiTheme="majorHAnsi" w:cstheme="majorBidi"/>
+      <w:i/>
+      <w:iCs/>
+      <w:color w:val="E28394" w:themeColor="accent6"/>
+      <w:sz w:val="20"/>
+      <w:szCs w:val="20"/>
+    </w:rPr>
+  </w:style>
+  <w:style w:type="paragraph" w:styleId="Lgende">
+    <w:name w:val="caption"/>
+    <w:basedOn w:val="Normal"/>
+    <w:next w:val="Normal"/>
+    <w:uiPriority w:val="35"/>
+    <w:semiHidden/>
+    <w:unhideWhenUsed/>
+    <w:qFormat/>
+    <w:rsid w:val="00B7734F"/>
+    <w:pPr>
+      <w:spacing w:line="240" w:lineRule="auto"/>
+    </w:pPr>
+    <w:rPr>
+      <w:b/>
+      <w:bCs/>
+      <w:smallCaps/>
+      <w:color w:val="595959" w:themeColor="text1" w:themeTint="A6"/>
+    </w:rPr>
+  </w:style>
+  <w:style w:type="paragraph" w:styleId="Titre">
+    <w:name w:val="Title"/>
+    <w:basedOn w:val="Normal"/>
+    <w:next w:val="Normal"/>
+    <w:link w:val="TitreCar"/>
+    <w:uiPriority w:val="10"/>
+    <w:qFormat/>
+    <w:rsid w:val="00B7734F"/>
+    <w:pPr>
+      <w:spacing w:after="0" w:line="240" w:lineRule="auto"/>
+      <w:contextualSpacing/>
+    </w:pPr>
+    <w:rPr>
+      <w:rFonts w:asciiTheme="majorHAnsi" w:eastAsiaTheme="majorEastAsia" w:hAnsiTheme="majorHAnsi" w:cstheme="majorBidi"/>
+      <w:color w:val="262626" w:themeColor="text1" w:themeTint="D9"/>
+      <w:spacing w:val="-15"/>
+      <w:sz w:val="96"/>
+      <w:szCs w:val="96"/>
+    </w:rPr>
+  </w:style>
+  <w:style w:type="character" w:customStyle="1" w:styleId="TitreCar">
+    <w:name w:val="Titre Car"/>
+    <w:basedOn w:val="Policepardfaut"/>
+    <w:link w:val="Titre"/>
+    <w:uiPriority w:val="10"/>
+    <w:rsid w:val="00B7734F"/>
+    <w:rPr>
+      <w:rFonts w:asciiTheme="majorHAnsi" w:eastAsiaTheme="majorEastAsia" w:hAnsiTheme="majorHAnsi" w:cstheme="majorBidi"/>
+      <w:color w:val="262626" w:themeColor="text1" w:themeTint="D9"/>
+      <w:spacing w:val="-15"/>
+      <w:sz w:val="96"/>
+      <w:szCs w:val="96"/>
+    </w:rPr>
+  </w:style>
+  <w:style w:type="paragraph" w:styleId="Sous-titre">
+    <w:name w:val="Subtitle"/>
+    <w:basedOn w:val="Normal"/>
+    <w:next w:val="Normal"/>
+    <w:link w:val="Sous-titreCar"/>
+    <w:uiPriority w:val="11"/>
+    <w:qFormat/>
+    <w:rsid w:val="00B7734F"/>
+    <w:pPr>
+      <w:numPr>
+        <w:ilvl w:val="1"/>
+      </w:numPr>
+      <w:spacing w:line="240" w:lineRule="auto"/>
+    </w:pPr>
+    <w:rPr>
+      <w:rFonts w:asciiTheme="majorHAnsi" w:eastAsiaTheme="majorEastAsia" w:hAnsiTheme="majorHAnsi" w:cstheme="majorBidi"/>
+      <w:sz w:val="30"/>
+      <w:szCs w:val="30"/>
+    </w:rPr>
+  </w:style>
+  <w:style w:type="character" w:customStyle="1" w:styleId="Sous-titreCar">
+    <w:name w:val="Sous-titre Car"/>
+    <w:basedOn w:val="Policepardfaut"/>
+    <w:link w:val="Sous-titre"/>
+    <w:uiPriority w:val="11"/>
+    <w:rsid w:val="00B7734F"/>
+    <w:rPr>
+      <w:rFonts w:asciiTheme="majorHAnsi" w:eastAsiaTheme="majorEastAsia" w:hAnsiTheme="majorHAnsi" w:cstheme="majorBidi"/>
+      <w:sz w:val="30"/>
+      <w:szCs w:val="30"/>
+    </w:rPr>
+  </w:style>
+  <w:style w:type="character" w:styleId="lev">
+    <w:name w:val="Strong"/>
+    <w:basedOn w:val="Policepardfaut"/>
+    <w:uiPriority w:val="22"/>
+    <w:qFormat/>
+    <w:rsid w:val="00B7734F"/>
+    <w:rPr>
+      <w:b/>
+      <w:bCs/>
+    </w:rPr>
+  </w:style>
+  <w:style w:type="character" w:styleId="Accentuation">
+    <w:name w:val="Emphasis"/>
+    <w:basedOn w:val="Policepardfaut"/>
+    <w:uiPriority w:val="20"/>
+    <w:qFormat/>
+    <w:rsid w:val="00B7734F"/>
+    <w:rPr>
+      <w:i/>
+      <w:iCs/>
+      <w:color w:val="E28394" w:themeColor="accent6"/>
+    </w:rPr>
+  </w:style>
+  <w:style w:type="paragraph" w:styleId="Sansinterligne">
+    <w:name w:val="No Spacing"/>
+    <w:uiPriority w:val="1"/>
+    <w:qFormat/>
+    <w:rsid w:val="00B7734F"/>
+    <w:pPr>
+      <w:spacing w:after="0" w:line="240" w:lineRule="auto"/>
+    </w:pPr>
+  </w:style>
+  <w:style w:type="paragraph" w:styleId="Citation">
+    <w:name w:val="Quote"/>
+    <w:basedOn w:val="Normal"/>
+    <w:next w:val="Normal"/>
+    <w:link w:val="CitationCar"/>
+    <w:uiPriority w:val="29"/>
+    <w:qFormat/>
+    <w:rsid w:val="00B7734F"/>
+    <w:pPr>
+      <w:spacing w:before="160"/>
+      <w:ind w:left="720" w:right="720"/>
+      <w:jc w:val="center"/>
+    </w:pPr>
+    <w:rPr>
+      <w:i/>
+      <w:iCs/>
+      <w:color w:val="262626" w:themeColor="text1" w:themeTint="D9"/>
+    </w:rPr>
+  </w:style>
+  <w:style w:type="character" w:customStyle="1" w:styleId="CitationCar">
+    <w:name w:val="Citation Car"/>
+    <w:basedOn w:val="Policepardfaut"/>
+    <w:link w:val="Citation"/>
+    <w:uiPriority w:val="29"/>
+    <w:rsid w:val="00B7734F"/>
+    <w:rPr>
+      <w:i/>
+      <w:iCs/>
+      <w:color w:val="262626" w:themeColor="text1" w:themeTint="D9"/>
+    </w:rPr>
+  </w:style>
+  <w:style w:type="paragraph" w:styleId="Citationintense">
+    <w:name w:val="Intense Quote"/>
+    <w:basedOn w:val="Normal"/>
+    <w:next w:val="Normal"/>
+    <w:link w:val="CitationintenseCar"/>
+    <w:uiPriority w:val="30"/>
+    <w:qFormat/>
+    <w:rsid w:val="00B7734F"/>
+    <w:pPr>
+      <w:spacing w:before="160" w:after="160" w:line="264" w:lineRule="auto"/>
+      <w:ind w:left="720" w:right="720"/>
+      <w:jc w:val="center"/>
+    </w:pPr>
+    <w:rPr>
+      <w:rFonts w:asciiTheme="majorHAnsi" w:eastAsiaTheme="majorEastAsia" w:hAnsiTheme="majorHAnsi" w:cstheme="majorBidi"/>
+      <w:i/>
+      <w:iCs/>
+      <w:color w:val="E28394" w:themeColor="accent6"/>
+      <w:sz w:val="32"/>
+      <w:szCs w:val="32"/>
+    </w:rPr>
+  </w:style>
+  <w:style w:type="character" w:customStyle="1" w:styleId="CitationintenseCar">
+    <w:name w:val="Citation intense Car"/>
+    <w:basedOn w:val="Policepardfaut"/>
+    <w:link w:val="Citationintense"/>
+    <w:uiPriority w:val="30"/>
+    <w:rsid w:val="00B7734F"/>
+    <w:rPr>
+      <w:rFonts w:asciiTheme="majorHAnsi" w:eastAsiaTheme="majorEastAsia" w:hAnsiTheme="majorHAnsi" w:cstheme="majorBidi"/>
+      <w:i/>
+      <w:iCs/>
+      <w:color w:val="E28394" w:themeColor="accent6"/>
+      <w:sz w:val="32"/>
+      <w:szCs w:val="32"/>
+    </w:rPr>
+  </w:style>
+  <w:style w:type="character" w:styleId="Emphaseple">
+    <w:name w:val="Subtle Emphasis"/>
+    <w:basedOn w:val="Policepardfaut"/>
+    <w:uiPriority w:val="19"/>
+    <w:qFormat/>
+    <w:rsid w:val="00B7734F"/>
+    <w:rPr>
+      <w:i/>
+      <w:iCs/>
+    </w:rPr>
+  </w:style>
+  <w:style w:type="character" w:styleId="Emphaseintense">
+    <w:name w:val="Intense Emphasis"/>
+    <w:basedOn w:val="Policepardfaut"/>
+    <w:uiPriority w:val="21"/>
+    <w:qFormat/>
+    <w:rsid w:val="00B7734F"/>
+    <w:rPr>
+      <w:b/>
+      <w:bCs/>
+      <w:i/>
+      <w:iCs/>
+    </w:rPr>
+  </w:style>
+  <w:style w:type="character" w:styleId="Rfrenceple">
+    <w:name w:val="Subtle Reference"/>
+    <w:basedOn w:val="Policepardfaut"/>
+    <w:uiPriority w:val="31"/>
+    <w:qFormat/>
+    <w:rsid w:val="00B7734F"/>
+    <w:rPr>
+      <w:smallCaps/>
+      <w:color w:val="595959" w:themeColor="text1" w:themeTint="A6"/>
+    </w:rPr>
+  </w:style>
+  <w:style w:type="character" w:styleId="Rfrenceintense">
+    <w:name w:val="Intense Reference"/>
+    <w:basedOn w:val="Policepardfaut"/>
+    <w:uiPriority w:val="32"/>
+    <w:qFormat/>
+    <w:rsid w:val="00B7734F"/>
+    <w:rPr>
+      <w:b/>
+      <w:bCs/>
+      <w:smallCaps/>
+      <w:color w:val="E28394" w:themeColor="accent6"/>
+    </w:rPr>
+  </w:style>
+  <w:style w:type="character" w:styleId="Titredulivre">
+    <w:name w:val="Book Title"/>
+    <w:basedOn w:val="Policepardfaut"/>
+    <w:uiPriority w:val="33"/>
+    <w:qFormat/>
+    <w:rsid w:val="00B7734F"/>
+    <w:rPr>
+      <w:b/>
+      <w:bCs/>
+      <w:caps w:val="0"/>
+      <w:smallCaps/>
+      <w:spacing w:val="7"/>
+      <w:sz w:val="21"/>
+      <w:szCs w:val="21"/>
+    </w:rPr>
+  </w:style>
+  <w:style w:type="paragraph" w:styleId="En-ttedetabledesmatires">
+    <w:name w:val="TOC Heading"/>
+    <w:basedOn w:val="Titre1"/>
+    <w:next w:val="Normal"/>
+    <w:uiPriority w:val="39"/>
+    <w:semiHidden/>
+    <w:unhideWhenUsed/>
+    <w:qFormat/>
+    <w:rsid w:val="00B7734F"/>
+    <w:pPr>
+      <w:outlineLvl w:val="9"/>
+    </w:pPr>
+  </w:style>
+  <w:style w:type="paragraph" w:styleId="En-tte">
+    <w:name w:val="header"/>
+    <w:basedOn w:val="Normal"/>
+    <w:link w:val="En-tteCar"/>
+    <w:uiPriority w:val="99"/>
+    <w:unhideWhenUsed/>
+    <w:rsid w:val="00B7734F"/>
+    <w:pPr>
+      <w:tabs>
+        <w:tab w:val="center" w:pos="4320"/>
+        <w:tab w:val="right" w:pos="8640"/>
+      </w:tabs>
+      <w:spacing w:after="0" w:line="240" w:lineRule="auto"/>
+    </w:pPr>
+  </w:style>
+  <w:style w:type="character" w:customStyle="1" w:styleId="En-tteCar">
+    <w:name w:val="En-tête Car"/>
+    <w:basedOn w:val="Policepardfaut"/>
+    <w:link w:val="En-tte"/>
+    <w:uiPriority w:val="99"/>
+    <w:rsid w:val="00B7734F"/>
+  </w:style>
+  <w:style w:type="paragraph" w:styleId="Pieddepage">
+    <w:name w:val="footer"/>
+    <w:basedOn w:val="Normal"/>
+    <w:link w:val="PieddepageCar"/>
+    <w:uiPriority w:val="99"/>
+    <w:unhideWhenUsed/>
+    <w:rsid w:val="00B7734F"/>
+    <w:pPr>
+      <w:tabs>
+        <w:tab w:val="center" w:pos="4320"/>
+        <w:tab w:val="right" w:pos="8640"/>
+      </w:tabs>
+      <w:spacing w:after="0" w:line="240" w:lineRule="auto"/>
+    </w:pPr>
+  </w:style>
+  <w:style w:type="character" w:customStyle="1" w:styleId="PieddepageCar">
+    <w:name w:val="Pied de page Car"/>
+    <w:basedOn w:val="Policepardfaut"/>
+    <w:link w:val="Pieddepage"/>
+    <w:uiPriority w:val="99"/>
+    <w:rsid w:val="00B7734F"/>
+  </w:style>
+  <w:style w:type="paragraph" w:styleId="Paragraphedeliste">
+    <w:name w:val="List Paragraph"/>
+    <w:basedOn w:val="Normal"/>
+    <w:uiPriority w:val="34"/>
+    <w:qFormat/>
+    <w:rsid w:val="000E6DFF"/>
+    <w:pPr>
+      <w:ind w:left="720"/>
+      <w:contextualSpacing/>
+    </w:pPr>
   </w:style>
 </w:styles>
 </file>
 
 <file path=word/theme/theme1.xml><?xml version="1.0" encoding="utf-8"?>
-<a:theme xmlns:a="http://schemas.openxmlformats.org/drawingml/2006/main" name="Thème Office">
+<a:theme xmlns:a="http://schemas.openxmlformats.org/drawingml/2006/main" name="Crop">
   <a:themeElements>
-    <a:clrScheme name="Office">
+    <a:clrScheme name="Crop">
       <a:dk1>
         <a:sysClr val="windowText" lastClr="000000"/>
       </a:dk1>
@@ -1120,83 +2579,48 @@
         <a:sysClr val="window" lastClr="FFFFFF"/>
       </a:lt1>
       <a:dk2>
-        <a:srgbClr val="44546A"/>
+        <a:srgbClr val="191B0E"/>
       </a:dk2>
       <a:lt2>
-        <a:srgbClr val="E7E6E6"/>
+        <a:srgbClr val="EFEDE3"/>
       </a:lt2>
       <a:accent1>
-        <a:srgbClr val="5B9BD5"/>
+        <a:srgbClr val="8C8D86"/>
       </a:accent1>
       <a:accent2>
-        <a:srgbClr val="ED7D31"/>
+        <a:srgbClr val="E6C069"/>
       </a:accent2>
       <a:accent3>
-        <a:srgbClr val="A5A5A5"/>
+        <a:srgbClr val="897B61"/>
       </a:accent3>
       <a:accent4>
-        <a:srgbClr val="FFC000"/>
+        <a:srgbClr val="8DAB8E"/>
       </a:accent4>
       <a:accent5>
-        <a:srgbClr val="4472C4"/>
+        <a:srgbClr val="77A2BB"/>
       </a:accent5>
       <a:accent6>
-        <a:srgbClr val="70AD47"/>
+        <a:srgbClr val="E28394"/>
       </a:accent6>
       <a:hlink>
-        <a:srgbClr val="0563C1"/>
+        <a:srgbClr val="77A2BB"/>
       </a:hlink>
       <a:folHlink>
-        <a:srgbClr val="954F72"/>
+        <a:srgbClr val="957A99"/>
       </a:folHlink>
     </a:clrScheme>
-    <a:fontScheme name="Office">
+    <a:fontScheme name="Crop">
       <a:majorFont>
-        <a:latin typeface="Calibri Light" panose="020F0302020204030204"/>
+        <a:latin typeface="Franklin Gothic Book" panose="020B0503020102020204"/>
         <a:ea typeface=""/>
         <a:cs typeface=""/>
-        <a:font script="Jpan" typeface="ＭＳ ゴシック"/>
-        <a:font script="Hang" typeface="맑은 고딕"/>
-        <a:font script="Hans" typeface="宋体"/>
-        <a:font script="Hant" typeface="新細明體"/>
-        <a:font script="Arab" typeface="Times New Roman"/>
-        <a:font script="Hebr" typeface="Times New Roman"/>
-        <a:font script="Thai" typeface="Angsana New"/>
-        <a:font script="Ethi" typeface="Nyala"/>
-        <a:font script="Beng" typeface="Vrinda"/>
-        <a:font script="Gujr" typeface="Shruti"/>
-        <a:font script="Khmr" typeface="MoolBoran"/>
-        <a:font script="Knda" typeface="Tunga"/>
-        <a:font script="Guru" typeface="Raavi"/>
-        <a:font script="Cans" typeface="Euphemia"/>
-        <a:font script="Cher" typeface="Plantagenet Cherokee"/>
-        <a:font script="Yiii" typeface="Microsoft Yi Baiti"/>
-        <a:font script="Tibt" typeface="Microsoft Himalaya"/>
-        <a:font script="Thaa" typeface="MV Boli"/>
-        <a:font script="Deva" typeface="Mangal"/>
-        <a:font script="Telu" typeface="Gautami"/>
-        <a:font script="Taml" typeface="Latha"/>
-        <a:font script="Syrc" typeface="Estrangelo Edessa"/>
-        <a:font script="Orya" typeface="Kalinga"/>
-        <a:font script="Mlym" typeface="Kartika"/>
-        <a:font script="Laoo" typeface="DokChampa"/>
-        <a:font script="Sinh" typeface="Iskoola Pota"/>
-        <a:font script="Mong" typeface="Mongolian Baiti"/>
-        <a:font script="Viet" typeface="Times New Roman"/>
-        <a:font script="Uigh" typeface="Microsoft Uighur"/>
-        <a:font script="Geor" typeface="Sylfaen"/>
-      </a:majorFont>
-      <a:minorFont>
-        <a:latin typeface="Calibri" panose="020F0502020204030204"/>
-        <a:ea typeface=""/>
-        <a:cs typeface=""/>
-        <a:font script="Jpan" typeface="ＭＳ 明朝"/>
-        <a:font script="Hang" typeface="맑은 고딕"/>
-        <a:font script="Hans" typeface="宋体"/>
-        <a:font script="Hant" typeface="新細明體"/>
-        <a:font script="Arab" typeface="Arial"/>
-        <a:font script="Hebr" typeface="Arial"/>
-        <a:font script="Thai" typeface="Cordia New"/>
+        <a:font script="Jpan" typeface="メイリオ"/>
+        <a:font script="Hang" typeface="돋움"/>
+        <a:font script="Hans" typeface="华文楷体"/>
+        <a:font script="Hant" typeface="微軟正黑體"/>
+        <a:font script="Arab" typeface="Tahoma"/>
+        <a:font script="Hebr" typeface="Aharoni"/>
+        <a:font script="Thai" typeface="LilyUPC"/>
         <a:font script="Ethi" typeface="Nyala"/>
         <a:font script="Beng" typeface="Vrinda"/>
         <a:font script="Gujr" typeface="Shruti"/>
@@ -1217,12 +2641,47 @@
         <a:font script="Laoo" typeface="DokChampa"/>
         <a:font script="Sinh" typeface="Iskoola Pota"/>
         <a:font script="Mong" typeface="Mongolian Baiti"/>
-        <a:font script="Viet" typeface="Arial"/>
+        <a:font script="Viet" typeface="Tahoma"/>
+        <a:font script="Uigh" typeface="Microsoft Uighur"/>
+        <a:font script="Geor" typeface="Sylfaen"/>
+      </a:majorFont>
+      <a:minorFont>
+        <a:latin typeface="Franklin Gothic Book" panose="020B0503020102020204"/>
+        <a:ea typeface=""/>
+        <a:cs typeface=""/>
+        <a:font script="Jpan" typeface="メイリオ"/>
+        <a:font script="Hang" typeface="돋움"/>
+        <a:font script="Hans" typeface="华文楷体"/>
+        <a:font script="Hant" typeface="微軟正黑體"/>
+        <a:font script="Arab" typeface="Tahoma"/>
+        <a:font script="Hebr" typeface="Aharoni"/>
+        <a:font script="Thai" typeface="LilyUPC"/>
+        <a:font script="Ethi" typeface="Nyala"/>
+        <a:font script="Beng" typeface="Vrinda"/>
+        <a:font script="Gujr" typeface="Shruti"/>
+        <a:font script="Khmr" typeface="DaunPenh"/>
+        <a:font script="Knda" typeface="Tunga"/>
+        <a:font script="Guru" typeface="Raavi"/>
+        <a:font script="Cans" typeface="Euphemia"/>
+        <a:font script="Cher" typeface="Plantagenet Cherokee"/>
+        <a:font script="Yiii" typeface="Microsoft Yi Baiti"/>
+        <a:font script="Tibt" typeface="Microsoft Himalaya"/>
+        <a:font script="Thaa" typeface="MV Boli"/>
+        <a:font script="Deva" typeface="Mangal"/>
+        <a:font script="Telu" typeface="Gautami"/>
+        <a:font script="Taml" typeface="Latha"/>
+        <a:font script="Syrc" typeface="Estrangelo Edessa"/>
+        <a:font script="Orya" typeface="Kalinga"/>
+        <a:font script="Mlym" typeface="Kartika"/>
+        <a:font script="Laoo" typeface="DokChampa"/>
+        <a:font script="Sinh" typeface="Iskoola Pota"/>
+        <a:font script="Mong" typeface="Mongolian Baiti"/>
+        <a:font script="Viet" typeface="Tahoma"/>
         <a:font script="Uigh" typeface="Microsoft Uighur"/>
         <a:font script="Geor" typeface="Sylfaen"/>
       </a:minorFont>
     </a:fontScheme>
-    <a:fmtScheme name="Office">
+    <a:fmtScheme name="Crop">
       <a:fillStyleLst>
         <a:solidFill>
           <a:schemeClr val="phClr"/>
@@ -1231,23 +2690,23 @@
           <a:gsLst>
             <a:gs pos="0">
               <a:schemeClr val="phClr">
+                <a:tint val="67000"/>
+                <a:satMod val="105000"/>
                 <a:lumMod val="110000"/>
-                <a:satMod val="105000"/>
-                <a:tint val="67000"/>
               </a:schemeClr>
             </a:gs>
             <a:gs pos="50000">
               <a:schemeClr val="phClr">
+                <a:tint val="73000"/>
+                <a:satMod val="103000"/>
                 <a:lumMod val="105000"/>
-                <a:satMod val="103000"/>
-                <a:tint val="73000"/>
               </a:schemeClr>
             </a:gs>
             <a:gs pos="100000">
               <a:schemeClr val="phClr">
+                <a:tint val="81000"/>
+                <a:satMod val="109000"/>
                 <a:lumMod val="105000"/>
-                <a:satMod val="109000"/>
-                <a:tint val="81000"/>
               </a:schemeClr>
             </a:gs>
           </a:gsLst>
@@ -1257,23 +2716,23 @@
           <a:gsLst>
             <a:gs pos="0">
               <a:schemeClr val="phClr">
+                <a:tint val="94000"/>
                 <a:satMod val="103000"/>
                 <a:lumMod val="102000"/>
-                <a:tint val="94000"/>
               </a:schemeClr>
             </a:gs>
             <a:gs pos="50000">
               <a:schemeClr val="phClr">
+                <a:shade val="100000"/>
                 <a:satMod val="110000"/>
                 <a:lumMod val="100000"/>
-                <a:shade val="100000"/>
               </a:schemeClr>
             </a:gs>
             <a:gs pos="100000">
               <a:schemeClr val="phClr">
+                <a:shade val="78000"/>
+                <a:satMod val="120000"/>
                 <a:lumMod val="99000"/>
-                <a:satMod val="120000"/>
-                <a:shade val="78000"/>
               </a:schemeClr>
             </a:gs>
           </a:gsLst>
@@ -1281,26 +2740,23 @@
         </a:gradFill>
       </a:fillStyleLst>
       <a:lnStyleLst>
-        <a:ln w="6350" cap="flat" cmpd="sng" algn="ctr">
+        <a:ln w="6350" cap="flat" cmpd="sng" algn="in">
           <a:solidFill>
             <a:schemeClr val="phClr"/>
           </a:solidFill>
           <a:prstDash val="solid"/>
-          <a:miter lim="800000"/>
         </a:ln>
-        <a:ln w="12700" cap="flat" cmpd="sng" algn="ctr">
+        <a:ln w="34925" cap="flat" cmpd="sng" algn="in">
           <a:solidFill>
             <a:schemeClr val="phClr"/>
           </a:solidFill>
           <a:prstDash val="solid"/>
-          <a:miter lim="800000"/>
         </a:ln>
-        <a:ln w="19050" cap="flat" cmpd="sng" algn="ctr">
+        <a:ln w="19050" cap="flat" cmpd="sng" algn="in">
           <a:solidFill>
             <a:schemeClr val="phClr"/>
           </a:solidFill>
           <a:prstDash val="solid"/>
-          <a:miter lim="800000"/>
         </a:ln>
       </a:lnStyleLst>
       <a:effectStyleLst>
@@ -1314,7 +2770,7 @@
           <a:effectLst>
             <a:outerShdw blurRad="57150" dist="19050" dir="5400000" algn="ctr" rotWithShape="0">
               <a:srgbClr val="000000">
-                <a:alpha val="63000"/>
+                <a:alpha val="35000"/>
               </a:srgbClr>
             </a:outerShdw>
           </a:effectLst>
@@ -1335,16 +2791,16 @@
             <a:gs pos="0">
               <a:schemeClr val="phClr">
                 <a:tint val="93000"/>
+                <a:shade val="98000"/>
                 <a:satMod val="150000"/>
-                <a:shade val="98000"/>
                 <a:lumMod val="102000"/>
               </a:schemeClr>
             </a:gs>
             <a:gs pos="50000">
               <a:schemeClr val="phClr">
                 <a:tint val="98000"/>
+                <a:shade val="90000"/>
                 <a:satMod val="130000"/>
-                <a:shade val="90000"/>
                 <a:lumMod val="103000"/>
               </a:schemeClr>
             </a:gs>
@@ -1364,7 +2820,7 @@
   <a:extraClrSchemeLst/>
   <a:extLst>
     <a:ext uri="{05A4C25C-085E-4340-85A3-A5531E510DB2}">
-      <thm15:themeFamily xmlns:thm15="http://schemas.microsoft.com/office/thememl/2012/main" name="Office Theme" id="{62F939B6-93AF-4DB8-9C6B-D6C7DFDC589F}" vid="{4A3C46E8-61CC-4603-A589-7422A47A8E4A}"/>
+      <thm15:themeFamily xmlns:thm15="http://schemas.microsoft.com/office/thememl/2012/main" name="Crop" id="{EC9488ED-E761-4D60-9AC4-764D1FE2C171}" vid="{CE19780C-D67D-4C13-9DE9-A52BC3BA51B4}"/>
     </a:ext>
   </a:extLst>
 </a:theme>
@@ -1375,7 +2831,7 @@
 </file>
 
 <file path=customXml/itemProps1.xml><?xml version="1.0" encoding="utf-8"?>
-<ds:datastoreItem xmlns:ds="http://schemas.openxmlformats.org/officeDocument/2006/customXml" ds:itemID="{2E6D352E-7130-48D3-B695-723AD3E442E7}">
+<ds:datastoreItem xmlns:ds="http://schemas.openxmlformats.org/officeDocument/2006/customXml" ds:itemID="{AAF1BFC8-75C2-49BB-A2BD-BECAC7CCBFBF}">
   <ds:schemaRefs>
     <ds:schemaRef ds:uri="http://schemas.openxmlformats.org/officeDocument/2006/bibliography"/>
   </ds:schemaRefs>

</xml_diff>